<commit_message>
hernieuwde opdracht V 0.2
</commit_message>
<xml_diff>
--- a/Project documents/Hernieuwde opdracht.docx
+++ b/Project documents/Hernieuwde opdracht.docx
@@ -7,19 +7,42 @@
         <w:rPr>
           <w:sz w:val="28"/>
           <w:szCs w:val="28"/>
-        </w:rPr>
-      </w:pPr>
+          <w:lang w:val="en-US"/>
+        </w:rPr>
+      </w:pPr>
+      <w:proofErr w:type="spellStart"/>
       <w:r>
         <w:rPr>
           <w:sz w:val="28"/>
           <w:szCs w:val="28"/>
-        </w:rPr>
-        <w:t>Hernieuwde opdracht</w:t>
-      </w:r>
+          <w:lang w:val="en-US"/>
+        </w:rPr>
+        <w:t>Hernieuwde</w:t>
+      </w:r>
+      <w:proofErr w:type="spellEnd"/>
       <w:r>
         <w:rPr>
           <w:sz w:val="28"/>
           <w:szCs w:val="28"/>
+          <w:lang w:val="en-US"/>
+        </w:rPr>
+        <w:t xml:space="preserve"> </w:t>
+      </w:r>
+      <w:proofErr w:type="spellStart"/>
+      <w:r>
+        <w:rPr>
+          <w:sz w:val="28"/>
+          <w:szCs w:val="28"/>
+          <w:lang w:val="en-US"/>
+        </w:rPr>
+        <w:t>opdracht</w:t>
+      </w:r>
+      <w:proofErr w:type="spellEnd"/>
+      <w:r>
+        <w:rPr>
+          <w:sz w:val="28"/>
+          <w:szCs w:val="28"/>
+          <w:lang w:val="en-US"/>
         </w:rPr>
         <w:br/>
       </w:r>
@@ -66,6 +89,357 @@
           <w:lang w:val="en-US"/>
         </w:rPr>
       </w:pPr>
+      <w:r>
+        <w:rPr>
+          <w:sz w:val="24"/>
+          <w:szCs w:val="28"/>
+          <w:lang w:val="en-US"/>
+        </w:rPr>
+        <w:t>Barroc-IT grew fast in a short amount of time and couldn’t really keep up with all the work they needed to do, that is why we were chosen to make this product.</w:t>
+      </w:r>
+    </w:p>
+    <w:p>
+      <w:pPr>
+        <w:rPr>
+          <w:sz w:val="24"/>
+          <w:szCs w:val="28"/>
+          <w:lang w:val="en-US"/>
+        </w:rPr>
+      </w:pPr>
+    </w:p>
+    <w:p>
+      <w:pPr>
+        <w:rPr>
+          <w:sz w:val="24"/>
+          <w:szCs w:val="28"/>
+          <w:lang w:val="en-US"/>
+        </w:rPr>
+      </w:pPr>
+      <w:r>
+        <w:rPr>
+          <w:sz w:val="24"/>
+          <w:szCs w:val="28"/>
+          <w:lang w:val="en-US"/>
+        </w:rPr>
+        <w:t>After the interviews, we agreed on a few requirements for the final product.</w:t>
+      </w:r>
+    </w:p>
+    <w:p>
+      <w:pPr>
+        <w:rPr>
+          <w:sz w:val="24"/>
+          <w:szCs w:val="28"/>
+          <w:lang w:val="en-US"/>
+        </w:rPr>
+      </w:pPr>
+      <w:r>
+        <w:rPr>
+          <w:sz w:val="24"/>
+          <w:szCs w:val="28"/>
+          <w:lang w:val="en-US"/>
+        </w:rPr>
+        <w:t>First of all: Who can do what in the application?</w:t>
+      </w:r>
+    </w:p>
+    <w:p>
+      <w:pPr>
+        <w:pStyle w:val="Lijstalinea"/>
+        <w:numPr>
+          <w:ilvl w:val="0"/>
+          <w:numId w:val="1"/>
+        </w:numPr>
+        <w:rPr>
+          <w:sz w:val="24"/>
+          <w:szCs w:val="28"/>
+          <w:lang w:val="en-US"/>
+        </w:rPr>
+      </w:pPr>
+      <w:r>
+        <w:rPr>
+          <w:sz w:val="24"/>
+          <w:szCs w:val="28"/>
+          <w:lang w:val="en-US"/>
+        </w:rPr>
+        <w:t>The sales department has to see if a customer is credit</w:t>
+      </w:r>
+      <w:r>
+        <w:rPr>
+          <w:sz w:val="24"/>
+          <w:szCs w:val="28"/>
+          <w:lang w:val="en-US"/>
+        </w:rPr>
+        <w:t xml:space="preserve"> </w:t>
+      </w:r>
+      <w:r>
+        <w:rPr>
+          <w:sz w:val="24"/>
+          <w:szCs w:val="28"/>
+          <w:lang w:val="en-US"/>
+        </w:rPr>
+        <w:t>worthy, and they want to see when a customer has a payment delay.</w:t>
+      </w:r>
+    </w:p>
+    <w:p>
+      <w:pPr>
+        <w:pStyle w:val="Lijstalinea"/>
+        <w:rPr>
+          <w:sz w:val="24"/>
+          <w:szCs w:val="28"/>
+          <w:lang w:val="en-US"/>
+        </w:rPr>
+      </w:pPr>
+    </w:p>
+    <w:p>
+      <w:pPr>
+        <w:pStyle w:val="Lijstalinea"/>
+        <w:rPr>
+          <w:sz w:val="24"/>
+          <w:szCs w:val="28"/>
+          <w:lang w:val="en-US"/>
+        </w:rPr>
+      </w:pPr>
+      <w:r>
+        <w:rPr>
+          <w:sz w:val="24"/>
+          <w:szCs w:val="28"/>
+          <w:lang w:val="en-US"/>
+        </w:rPr>
+        <w:t>In the database the sales department wants to see and edit the following data:</w:t>
+      </w:r>
+    </w:p>
+    <w:p>
+      <w:pPr>
+        <w:pStyle w:val="Lijstalinea"/>
+        <w:numPr>
+          <w:ilvl w:val="0"/>
+          <w:numId w:val="3"/>
+        </w:numPr>
+        <w:rPr>
+          <w:sz w:val="24"/>
+          <w:szCs w:val="28"/>
+          <w:lang w:val="en-US"/>
+        </w:rPr>
+      </w:pPr>
+      <w:r>
+        <w:rPr>
+          <w:sz w:val="24"/>
+          <w:szCs w:val="28"/>
+          <w:lang w:val="en-US"/>
+        </w:rPr>
+        <w:t>Bank account number</w:t>
+      </w:r>
+    </w:p>
+    <w:p>
+      <w:pPr>
+        <w:pStyle w:val="Lijstalinea"/>
+        <w:numPr>
+          <w:ilvl w:val="0"/>
+          <w:numId w:val="3"/>
+        </w:numPr>
+        <w:rPr>
+          <w:sz w:val="24"/>
+          <w:szCs w:val="28"/>
+          <w:lang w:val="en-US"/>
+        </w:rPr>
+      </w:pPr>
+      <w:r>
+        <w:rPr>
+          <w:sz w:val="24"/>
+          <w:szCs w:val="28"/>
+          <w:lang w:val="en-US"/>
+        </w:rPr>
+        <w:t>Credit balance</w:t>
+      </w:r>
+    </w:p>
+    <w:p>
+      <w:pPr>
+        <w:pStyle w:val="Lijstalinea"/>
+        <w:numPr>
+          <w:ilvl w:val="0"/>
+          <w:numId w:val="3"/>
+        </w:numPr>
+        <w:rPr>
+          <w:sz w:val="24"/>
+          <w:szCs w:val="28"/>
+          <w:lang w:val="en-US"/>
+        </w:rPr>
+      </w:pPr>
+      <w:r>
+        <w:rPr>
+          <w:sz w:val="24"/>
+          <w:szCs w:val="28"/>
+          <w:lang w:val="en-US"/>
+        </w:rPr>
+        <w:t>Number of invoices</w:t>
+      </w:r>
+    </w:p>
+    <w:p>
+      <w:pPr>
+        <w:pStyle w:val="Lijstalinea"/>
+        <w:numPr>
+          <w:ilvl w:val="0"/>
+          <w:numId w:val="3"/>
+        </w:numPr>
+        <w:rPr>
+          <w:sz w:val="24"/>
+          <w:szCs w:val="28"/>
+          <w:lang w:val="en-US"/>
+        </w:rPr>
+      </w:pPr>
+      <w:r>
+        <w:rPr>
+          <w:sz w:val="24"/>
+          <w:szCs w:val="28"/>
+          <w:lang w:val="en-US"/>
+        </w:rPr>
+        <w:t>Gross revenue</w:t>
+      </w:r>
+    </w:p>
+    <w:p>
+      <w:pPr>
+        <w:pStyle w:val="Lijstalinea"/>
+        <w:numPr>
+          <w:ilvl w:val="0"/>
+          <w:numId w:val="3"/>
+        </w:numPr>
+        <w:rPr>
+          <w:sz w:val="24"/>
+          <w:szCs w:val="28"/>
+          <w:lang w:val="en-US"/>
+        </w:rPr>
+      </w:pPr>
+      <w:r>
+        <w:rPr>
+          <w:sz w:val="24"/>
+          <w:szCs w:val="28"/>
+          <w:lang w:val="en-US"/>
+        </w:rPr>
+        <w:t>Limit</w:t>
+      </w:r>
+    </w:p>
+    <w:p>
+      <w:pPr>
+        <w:pStyle w:val="Lijstalinea"/>
+        <w:numPr>
+          <w:ilvl w:val="0"/>
+          <w:numId w:val="3"/>
+        </w:numPr>
+        <w:rPr>
+          <w:sz w:val="24"/>
+          <w:szCs w:val="28"/>
+          <w:lang w:val="en-US"/>
+        </w:rPr>
+      </w:pPr>
+      <w:r>
+        <w:rPr>
+          <w:sz w:val="24"/>
+          <w:szCs w:val="28"/>
+          <w:lang w:val="en-US"/>
+        </w:rPr>
+        <w:t>Ledger account number</w:t>
+      </w:r>
+    </w:p>
+    <w:p>
+      <w:pPr>
+        <w:pStyle w:val="Lijstalinea"/>
+        <w:numPr>
+          <w:ilvl w:val="0"/>
+          <w:numId w:val="3"/>
+        </w:numPr>
+        <w:rPr>
+          <w:sz w:val="24"/>
+          <w:szCs w:val="28"/>
+          <w:lang w:val="en-US"/>
+        </w:rPr>
+      </w:pPr>
+      <w:r>
+        <w:rPr>
+          <w:sz w:val="24"/>
+          <w:szCs w:val="28"/>
+          <w:lang w:val="en-US"/>
+        </w:rPr>
+        <w:t>Tax code</w:t>
+      </w:r>
+    </w:p>
+    <w:p>
+      <w:pPr>
+        <w:pStyle w:val="Lijstalinea"/>
+        <w:rPr>
+          <w:sz w:val="24"/>
+          <w:szCs w:val="28"/>
+          <w:lang w:val="en-US"/>
+        </w:rPr>
+      </w:pPr>
+    </w:p>
+    <w:p>
+      <w:pPr>
+        <w:pStyle w:val="Lijstalinea"/>
+        <w:numPr>
+          <w:ilvl w:val="0"/>
+          <w:numId w:val="1"/>
+        </w:numPr>
+        <w:rPr>
+          <w:sz w:val="24"/>
+          <w:szCs w:val="28"/>
+          <w:lang w:val="en-US"/>
+        </w:rPr>
+      </w:pPr>
+      <w:r>
+        <w:rPr>
+          <w:sz w:val="24"/>
+          <w:szCs w:val="28"/>
+          <w:lang w:val="en-US"/>
+        </w:rPr>
+        <w:t>The chief executive said in the interview that he isn’t really going to use the application, but it will probably come in handy to give him access to all the data the other departments have access to.</w:t>
+      </w:r>
+    </w:p>
+    <w:p>
+      <w:pPr>
+        <w:pStyle w:val="Lijstalinea"/>
+        <w:rPr>
+          <w:sz w:val="24"/>
+          <w:szCs w:val="28"/>
+          <w:lang w:val="en-US"/>
+        </w:rPr>
+      </w:pPr>
+    </w:p>
+    <w:p>
+      <w:pPr>
+        <w:pStyle w:val="Lijstalinea"/>
+        <w:numPr>
+          <w:ilvl w:val="0"/>
+          <w:numId w:val="1"/>
+        </w:numPr>
+        <w:rPr>
+          <w:sz w:val="24"/>
+          <w:szCs w:val="28"/>
+          <w:lang w:val="en-US"/>
+        </w:rPr>
+      </w:pPr>
+      <w:r>
+        <w:rPr>
+          <w:sz w:val="24"/>
+          <w:szCs w:val="28"/>
+          <w:lang w:val="en-US"/>
+        </w:rPr>
+        <w:t>The finance department</w:t>
+      </w:r>
+      <w:r>
+        <w:rPr>
+          <w:sz w:val="24"/>
+          <w:szCs w:val="28"/>
+          <w:lang w:val="en-US"/>
+        </w:rPr>
+        <w:t xml:space="preserve"> has to be able to access all the bills and payments. </w:t>
+      </w:r>
+      <w:r>
+        <w:rPr>
+          <w:sz w:val="24"/>
+          <w:szCs w:val="28"/>
+          <w:lang w:val="en-US"/>
+        </w:rPr>
+        <w:t xml:space="preserve">They want to see if a customer is credit </w:t>
+      </w:r>
       <w:proofErr w:type="spellStart"/>
       <w:r>
         <w:rPr>
@@ -73,6 +447,772 @@
           <w:szCs w:val="28"/>
           <w:lang w:val="en-US"/>
         </w:rPr>
+        <w:t>worthty</w:t>
+      </w:r>
+      <w:proofErr w:type="spellEnd"/>
+      <w:r>
+        <w:rPr>
+          <w:sz w:val="24"/>
+          <w:szCs w:val="28"/>
+          <w:lang w:val="en-US"/>
+        </w:rPr>
+        <w:t>.</w:t>
+      </w:r>
+    </w:p>
+    <w:p>
+      <w:pPr>
+        <w:pStyle w:val="Lijstalinea"/>
+        <w:rPr>
+          <w:sz w:val="24"/>
+          <w:szCs w:val="28"/>
+          <w:lang w:val="en-US"/>
+        </w:rPr>
+      </w:pPr>
+    </w:p>
+    <w:p>
+      <w:pPr>
+        <w:pStyle w:val="Lijstalinea"/>
+        <w:rPr>
+          <w:sz w:val="24"/>
+          <w:szCs w:val="28"/>
+          <w:lang w:val="en-US"/>
+        </w:rPr>
+      </w:pPr>
+      <w:r>
+        <w:rPr>
+          <w:sz w:val="24"/>
+          <w:szCs w:val="28"/>
+          <w:lang w:val="en-US"/>
+        </w:rPr>
+        <w:t>They also want to be able to edit:</w:t>
+      </w:r>
+    </w:p>
+    <w:p>
+      <w:pPr>
+        <w:pStyle w:val="Lijstalinea"/>
+        <w:numPr>
+          <w:ilvl w:val="0"/>
+          <w:numId w:val="2"/>
+        </w:numPr>
+        <w:rPr>
+          <w:sz w:val="24"/>
+          <w:szCs w:val="28"/>
+          <w:lang w:val="en-US"/>
+        </w:rPr>
+      </w:pPr>
+      <w:r>
+        <w:rPr>
+          <w:sz w:val="24"/>
+          <w:szCs w:val="28"/>
+          <w:lang w:val="en-US"/>
+        </w:rPr>
+        <w:t>The numbers</w:t>
+      </w:r>
+    </w:p>
+    <w:p>
+      <w:pPr>
+        <w:pStyle w:val="Lijstalinea"/>
+        <w:numPr>
+          <w:ilvl w:val="0"/>
+          <w:numId w:val="2"/>
+        </w:numPr>
+        <w:rPr>
+          <w:sz w:val="24"/>
+          <w:szCs w:val="28"/>
+          <w:lang w:val="en-US"/>
+        </w:rPr>
+      </w:pPr>
+      <w:r>
+        <w:rPr>
+          <w:sz w:val="24"/>
+          <w:szCs w:val="28"/>
+          <w:lang w:val="en-US"/>
+        </w:rPr>
+        <w:t>Company name</w:t>
+      </w:r>
+    </w:p>
+    <w:p>
+      <w:pPr>
+        <w:pStyle w:val="Lijstalinea"/>
+        <w:numPr>
+          <w:ilvl w:val="0"/>
+          <w:numId w:val="2"/>
+        </w:numPr>
+        <w:rPr>
+          <w:sz w:val="24"/>
+          <w:szCs w:val="28"/>
+          <w:lang w:val="en-US"/>
+        </w:rPr>
+      </w:pPr>
+      <w:r>
+        <w:rPr>
+          <w:sz w:val="24"/>
+          <w:szCs w:val="28"/>
+          <w:lang w:val="en-US"/>
+        </w:rPr>
+        <w:t>Address</w:t>
+      </w:r>
+    </w:p>
+    <w:p>
+      <w:pPr>
+        <w:pStyle w:val="Lijstalinea"/>
+        <w:numPr>
+          <w:ilvl w:val="0"/>
+          <w:numId w:val="2"/>
+        </w:numPr>
+        <w:rPr>
+          <w:sz w:val="24"/>
+          <w:szCs w:val="28"/>
+          <w:lang w:val="en-US"/>
+        </w:rPr>
+      </w:pPr>
+      <w:proofErr w:type="spellStart"/>
+      <w:r>
+        <w:rPr>
+          <w:sz w:val="24"/>
+          <w:szCs w:val="28"/>
+          <w:lang w:val="en-US"/>
+        </w:rPr>
+        <w:t>Zipcode</w:t>
+      </w:r>
+      <w:proofErr w:type="spellEnd"/>
+    </w:p>
+    <w:p>
+      <w:pPr>
+        <w:pStyle w:val="Lijstalinea"/>
+        <w:numPr>
+          <w:ilvl w:val="0"/>
+          <w:numId w:val="2"/>
+        </w:numPr>
+        <w:rPr>
+          <w:sz w:val="24"/>
+          <w:szCs w:val="28"/>
+          <w:lang w:val="en-US"/>
+        </w:rPr>
+      </w:pPr>
+      <w:r>
+        <w:rPr>
+          <w:sz w:val="24"/>
+          <w:szCs w:val="28"/>
+          <w:lang w:val="en-US"/>
+        </w:rPr>
+        <w:t>Place</w:t>
+      </w:r>
+    </w:p>
+    <w:p>
+      <w:pPr>
+        <w:pStyle w:val="Lijstalinea"/>
+        <w:numPr>
+          <w:ilvl w:val="0"/>
+          <w:numId w:val="2"/>
+        </w:numPr>
+        <w:rPr>
+          <w:sz w:val="24"/>
+          <w:szCs w:val="28"/>
+          <w:lang w:val="en-US"/>
+        </w:rPr>
+      </w:pPr>
+      <w:r>
+        <w:rPr>
+          <w:sz w:val="24"/>
+          <w:szCs w:val="28"/>
+          <w:lang w:val="en-US"/>
+        </w:rPr>
+        <w:t>Contact person</w:t>
+      </w:r>
+    </w:p>
+    <w:p>
+      <w:pPr>
+        <w:pStyle w:val="Lijstalinea"/>
+        <w:numPr>
+          <w:ilvl w:val="0"/>
+          <w:numId w:val="2"/>
+        </w:numPr>
+        <w:rPr>
+          <w:sz w:val="24"/>
+          <w:szCs w:val="28"/>
+          <w:lang w:val="en-US"/>
+        </w:rPr>
+      </w:pPr>
+      <w:r>
+        <w:rPr>
+          <w:sz w:val="24"/>
+          <w:szCs w:val="28"/>
+          <w:lang w:val="en-US"/>
+        </w:rPr>
+        <w:t>Initials</w:t>
+      </w:r>
+    </w:p>
+    <w:p>
+      <w:pPr>
+        <w:pStyle w:val="Lijstalinea"/>
+        <w:numPr>
+          <w:ilvl w:val="0"/>
+          <w:numId w:val="2"/>
+        </w:numPr>
+        <w:rPr>
+          <w:sz w:val="24"/>
+          <w:szCs w:val="28"/>
+          <w:lang w:val="en-US"/>
+        </w:rPr>
+      </w:pPr>
+      <w:r>
+        <w:rPr>
+          <w:sz w:val="24"/>
+          <w:szCs w:val="28"/>
+          <w:lang w:val="en-US"/>
+        </w:rPr>
+        <w:t>Phone number</w:t>
+      </w:r>
+    </w:p>
+    <w:p>
+      <w:pPr>
+        <w:pStyle w:val="Lijstalinea"/>
+        <w:numPr>
+          <w:ilvl w:val="0"/>
+          <w:numId w:val="2"/>
+        </w:numPr>
+        <w:rPr>
+          <w:sz w:val="24"/>
+          <w:szCs w:val="28"/>
+          <w:lang w:val="en-US"/>
+        </w:rPr>
+      </w:pPr>
+      <w:r>
+        <w:rPr>
+          <w:sz w:val="24"/>
+          <w:szCs w:val="28"/>
+          <w:lang w:val="en-US"/>
+        </w:rPr>
+        <w:t xml:space="preserve">Fax number </w:t>
+      </w:r>
+    </w:p>
+    <w:p>
+      <w:pPr>
+        <w:pStyle w:val="Lijstalinea"/>
+        <w:numPr>
+          <w:ilvl w:val="0"/>
+          <w:numId w:val="2"/>
+        </w:numPr>
+        <w:rPr>
+          <w:sz w:val="24"/>
+          <w:szCs w:val="28"/>
+          <w:lang w:val="en-US"/>
+        </w:rPr>
+      </w:pPr>
+      <w:r>
+        <w:rPr>
+          <w:sz w:val="24"/>
+          <w:szCs w:val="28"/>
+          <w:lang w:val="en-US"/>
+        </w:rPr>
+        <w:lastRenderedPageBreak/>
+        <w:t>E-mail</w:t>
+      </w:r>
+    </w:p>
+    <w:p>
+      <w:pPr>
+        <w:pStyle w:val="Lijstalinea"/>
+        <w:rPr>
+          <w:sz w:val="24"/>
+          <w:szCs w:val="28"/>
+          <w:lang w:val="en-US"/>
+        </w:rPr>
+      </w:pPr>
+    </w:p>
+    <w:p>
+      <w:pPr>
+        <w:pStyle w:val="Lijstalinea"/>
+        <w:numPr>
+          <w:ilvl w:val="0"/>
+          <w:numId w:val="1"/>
+        </w:numPr>
+        <w:rPr>
+          <w:sz w:val="24"/>
+          <w:szCs w:val="28"/>
+          <w:lang w:val="en-US"/>
+        </w:rPr>
+      </w:pPr>
+      <w:r>
+        <w:rPr>
+          <w:sz w:val="24"/>
+          <w:szCs w:val="28"/>
+          <w:lang w:val="en-US"/>
+        </w:rPr>
+        <w:t>The development</w:t>
+      </w:r>
+      <w:r>
+        <w:rPr>
+          <w:sz w:val="24"/>
+          <w:szCs w:val="28"/>
+          <w:lang w:val="en-US"/>
+        </w:rPr>
+        <w:t xml:space="preserve"> department</w:t>
+      </w:r>
+      <w:r>
+        <w:rPr>
+          <w:sz w:val="24"/>
+          <w:szCs w:val="28"/>
+          <w:lang w:val="en-US"/>
+        </w:rPr>
+        <w:t xml:space="preserve"> wants to have access to the maintenance of the application, and wants to see the status it is in.</w:t>
+      </w:r>
+    </w:p>
+    <w:p>
+      <w:pPr>
+        <w:pStyle w:val="Lijstalinea"/>
+        <w:rPr>
+          <w:sz w:val="24"/>
+          <w:szCs w:val="28"/>
+          <w:lang w:val="en-US"/>
+        </w:rPr>
+      </w:pPr>
+    </w:p>
+    <w:p>
+      <w:pPr>
+        <w:ind w:firstLine="360"/>
+        <w:rPr>
+          <w:sz w:val="24"/>
+          <w:szCs w:val="28"/>
+          <w:lang w:val="en-US"/>
+        </w:rPr>
+      </w:pPr>
+      <w:r>
+        <w:rPr>
+          <w:sz w:val="24"/>
+          <w:szCs w:val="28"/>
+          <w:lang w:val="en-US"/>
+        </w:rPr>
+        <w:t>They also want to see</w:t>
+      </w:r>
+      <w:r>
+        <w:rPr>
+          <w:sz w:val="24"/>
+          <w:szCs w:val="28"/>
+          <w:lang w:val="en-US"/>
+        </w:rPr>
+        <w:t xml:space="preserve"> and edit</w:t>
+      </w:r>
+      <w:r>
+        <w:rPr>
+          <w:sz w:val="24"/>
+          <w:szCs w:val="28"/>
+          <w:lang w:val="en-US"/>
+        </w:rPr>
+        <w:t xml:space="preserve"> the following data in the database:</w:t>
+      </w:r>
+    </w:p>
+    <w:p>
+      <w:pPr>
+        <w:pStyle w:val="Lijstalinea"/>
+        <w:numPr>
+          <w:ilvl w:val="0"/>
+          <w:numId w:val="5"/>
+        </w:numPr>
+        <w:rPr>
+          <w:sz w:val="24"/>
+          <w:szCs w:val="28"/>
+          <w:lang w:val="en-US"/>
+        </w:rPr>
+      </w:pPr>
+      <w:r>
+        <w:rPr>
+          <w:sz w:val="24"/>
+          <w:szCs w:val="28"/>
+          <w:lang w:val="en-US"/>
+        </w:rPr>
+        <w:t>Company name</w:t>
+      </w:r>
+    </w:p>
+    <w:p>
+      <w:pPr>
+        <w:pStyle w:val="Lijstalinea"/>
+        <w:numPr>
+          <w:ilvl w:val="0"/>
+          <w:numId w:val="5"/>
+        </w:numPr>
+        <w:rPr>
+          <w:sz w:val="24"/>
+          <w:szCs w:val="28"/>
+          <w:lang w:val="en-US"/>
+        </w:rPr>
+      </w:pPr>
+      <w:r>
+        <w:rPr>
+          <w:sz w:val="24"/>
+          <w:szCs w:val="28"/>
+          <w:lang w:val="en-US"/>
+        </w:rPr>
+        <w:t>Address</w:t>
+      </w:r>
+    </w:p>
+    <w:p>
+      <w:pPr>
+        <w:pStyle w:val="Lijstalinea"/>
+        <w:numPr>
+          <w:ilvl w:val="0"/>
+          <w:numId w:val="5"/>
+        </w:numPr>
+        <w:rPr>
+          <w:sz w:val="24"/>
+          <w:szCs w:val="28"/>
+          <w:lang w:val="en-US"/>
+        </w:rPr>
+      </w:pPr>
+      <w:r>
+        <w:rPr>
+          <w:sz w:val="24"/>
+          <w:szCs w:val="28"/>
+          <w:lang w:val="en-US"/>
+        </w:rPr>
+        <w:t>House number</w:t>
+      </w:r>
+    </w:p>
+    <w:p>
+      <w:pPr>
+        <w:pStyle w:val="Lijstalinea"/>
+        <w:numPr>
+          <w:ilvl w:val="0"/>
+          <w:numId w:val="5"/>
+        </w:numPr>
+        <w:rPr>
+          <w:sz w:val="24"/>
+          <w:szCs w:val="28"/>
+          <w:lang w:val="en-US"/>
+        </w:rPr>
+      </w:pPr>
+      <w:r>
+        <w:rPr>
+          <w:sz w:val="24"/>
+          <w:szCs w:val="28"/>
+          <w:lang w:val="en-US"/>
+        </w:rPr>
+        <w:t>Zip code</w:t>
+      </w:r>
+    </w:p>
+    <w:p>
+      <w:pPr>
+        <w:pStyle w:val="Lijstalinea"/>
+        <w:numPr>
+          <w:ilvl w:val="0"/>
+          <w:numId w:val="5"/>
+        </w:numPr>
+        <w:rPr>
+          <w:sz w:val="24"/>
+          <w:szCs w:val="28"/>
+          <w:lang w:val="en-US"/>
+        </w:rPr>
+      </w:pPr>
+      <w:r>
+        <w:rPr>
+          <w:sz w:val="24"/>
+          <w:szCs w:val="28"/>
+          <w:lang w:val="en-US"/>
+        </w:rPr>
+        <w:t>Residence</w:t>
+      </w:r>
+    </w:p>
+    <w:p>
+      <w:pPr>
+        <w:pStyle w:val="Lijstalinea"/>
+        <w:numPr>
+          <w:ilvl w:val="0"/>
+          <w:numId w:val="5"/>
+        </w:numPr>
+        <w:rPr>
+          <w:sz w:val="24"/>
+          <w:szCs w:val="28"/>
+          <w:lang w:val="en-US"/>
+        </w:rPr>
+      </w:pPr>
+      <w:r>
+        <w:rPr>
+          <w:sz w:val="24"/>
+          <w:szCs w:val="28"/>
+          <w:lang w:val="en-US"/>
+        </w:rPr>
+        <w:t>Contact person</w:t>
+      </w:r>
+    </w:p>
+    <w:p>
+      <w:pPr>
+        <w:pStyle w:val="Lijstalinea"/>
+        <w:numPr>
+          <w:ilvl w:val="0"/>
+          <w:numId w:val="5"/>
+        </w:numPr>
+        <w:rPr>
+          <w:sz w:val="24"/>
+          <w:szCs w:val="28"/>
+          <w:lang w:val="en-US"/>
+        </w:rPr>
+      </w:pPr>
+      <w:r>
+        <w:rPr>
+          <w:sz w:val="24"/>
+          <w:szCs w:val="28"/>
+          <w:lang w:val="en-US"/>
+        </w:rPr>
+        <w:t>Telephone number</w:t>
+      </w:r>
+    </w:p>
+    <w:p>
+      <w:pPr>
+        <w:pStyle w:val="Lijstalinea"/>
+        <w:numPr>
+          <w:ilvl w:val="0"/>
+          <w:numId w:val="5"/>
+        </w:numPr>
+        <w:rPr>
+          <w:sz w:val="24"/>
+          <w:szCs w:val="28"/>
+          <w:lang w:val="en-US"/>
+        </w:rPr>
+      </w:pPr>
+      <w:r>
+        <w:rPr>
+          <w:sz w:val="24"/>
+          <w:szCs w:val="28"/>
+          <w:lang w:val="en-US"/>
+        </w:rPr>
+        <w:t>Fax number</w:t>
+      </w:r>
+    </w:p>
+    <w:p>
+      <w:pPr>
+        <w:pStyle w:val="Lijstalinea"/>
+        <w:numPr>
+          <w:ilvl w:val="0"/>
+          <w:numId w:val="5"/>
+        </w:numPr>
+        <w:rPr>
+          <w:sz w:val="24"/>
+          <w:szCs w:val="28"/>
+          <w:lang w:val="en-US"/>
+        </w:rPr>
+      </w:pPr>
+      <w:r>
+        <w:rPr>
+          <w:sz w:val="24"/>
+          <w:szCs w:val="28"/>
+          <w:lang w:val="en-US"/>
+        </w:rPr>
+        <w:t>E-mail</w:t>
+      </w:r>
+    </w:p>
+    <w:p>
+      <w:pPr>
+        <w:ind w:left="720"/>
+        <w:rPr>
+          <w:sz w:val="24"/>
+          <w:szCs w:val="28"/>
+          <w:lang w:val="en-US"/>
+        </w:rPr>
+      </w:pPr>
+      <w:r>
+        <w:rPr>
+          <w:sz w:val="24"/>
+          <w:szCs w:val="28"/>
+          <w:lang w:val="en-US"/>
+        </w:rPr>
+        <w:t>The data they only want to see is:</w:t>
+      </w:r>
+    </w:p>
+    <w:p>
+      <w:pPr>
+        <w:pStyle w:val="Lijstalinea"/>
+        <w:numPr>
+          <w:ilvl w:val="0"/>
+          <w:numId w:val="8"/>
+        </w:numPr>
+        <w:rPr>
+          <w:sz w:val="24"/>
+          <w:szCs w:val="28"/>
+          <w:lang w:val="en-US"/>
+        </w:rPr>
+      </w:pPr>
+      <w:r>
+        <w:rPr>
+          <w:sz w:val="24"/>
+          <w:szCs w:val="28"/>
+          <w:lang w:val="en-US"/>
+        </w:rPr>
+        <w:t>Maintenance contract</w:t>
+      </w:r>
+    </w:p>
+    <w:p>
+      <w:pPr>
+        <w:pStyle w:val="Lijstalinea"/>
+        <w:numPr>
+          <w:ilvl w:val="0"/>
+          <w:numId w:val="8"/>
+        </w:numPr>
+        <w:rPr>
+          <w:sz w:val="24"/>
+          <w:szCs w:val="28"/>
+          <w:lang w:val="en-US"/>
+        </w:rPr>
+      </w:pPr>
+      <w:r>
+        <w:rPr>
+          <w:sz w:val="24"/>
+          <w:szCs w:val="28"/>
+          <w:lang w:val="en-US"/>
+        </w:rPr>
+        <w:t>Open projects</w:t>
+      </w:r>
+    </w:p>
+    <w:p>
+      <w:pPr>
+        <w:pStyle w:val="Lijstalinea"/>
+        <w:numPr>
+          <w:ilvl w:val="0"/>
+          <w:numId w:val="8"/>
+        </w:numPr>
+        <w:rPr>
+          <w:sz w:val="24"/>
+          <w:szCs w:val="28"/>
+          <w:lang w:val="en-US"/>
+        </w:rPr>
+      </w:pPr>
+      <w:r>
+        <w:rPr>
+          <w:sz w:val="24"/>
+          <w:szCs w:val="28"/>
+          <w:lang w:val="en-US"/>
+        </w:rPr>
+        <w:t>Applications</w:t>
+      </w:r>
+    </w:p>
+    <w:p>
+      <w:pPr>
+        <w:pStyle w:val="Lijstalinea"/>
+        <w:numPr>
+          <w:ilvl w:val="0"/>
+          <w:numId w:val="8"/>
+        </w:numPr>
+        <w:rPr>
+          <w:sz w:val="24"/>
+          <w:szCs w:val="28"/>
+          <w:lang w:val="en-US"/>
+        </w:rPr>
+      </w:pPr>
+      <w:r>
+        <w:rPr>
+          <w:sz w:val="24"/>
+          <w:szCs w:val="28"/>
+          <w:lang w:val="en-US"/>
+        </w:rPr>
+        <w:t>Hardware</w:t>
+      </w:r>
+    </w:p>
+    <w:p>
+      <w:pPr>
+        <w:pStyle w:val="Lijstalinea"/>
+        <w:numPr>
+          <w:ilvl w:val="0"/>
+          <w:numId w:val="8"/>
+        </w:numPr>
+        <w:rPr>
+          <w:sz w:val="24"/>
+          <w:szCs w:val="28"/>
+          <w:lang w:val="en-US"/>
+        </w:rPr>
+      </w:pPr>
+      <w:r>
+        <w:rPr>
+          <w:sz w:val="24"/>
+          <w:szCs w:val="28"/>
+          <w:lang w:val="en-US"/>
+        </w:rPr>
+        <w:t>Operating system</w:t>
+      </w:r>
+    </w:p>
+    <w:p>
+      <w:pPr>
+        <w:pStyle w:val="Lijstalinea"/>
+        <w:numPr>
+          <w:ilvl w:val="0"/>
+          <w:numId w:val="8"/>
+        </w:numPr>
+        <w:rPr>
+          <w:sz w:val="24"/>
+          <w:szCs w:val="28"/>
+          <w:lang w:val="en-US"/>
+        </w:rPr>
+      </w:pPr>
+      <w:r>
+        <w:rPr>
+          <w:sz w:val="24"/>
+          <w:szCs w:val="28"/>
+          <w:lang w:val="en-US"/>
+        </w:rPr>
+        <w:t>Appointments</w:t>
+      </w:r>
+    </w:p>
+    <w:p>
+      <w:pPr>
+        <w:pStyle w:val="Lijstalinea"/>
+        <w:numPr>
+          <w:ilvl w:val="0"/>
+          <w:numId w:val="8"/>
+        </w:numPr>
+        <w:rPr>
+          <w:sz w:val="24"/>
+          <w:szCs w:val="28"/>
+          <w:lang w:val="en-US"/>
+        </w:rPr>
+      </w:pPr>
+      <w:r>
+        <w:rPr>
+          <w:sz w:val="24"/>
+          <w:szCs w:val="28"/>
+          <w:lang w:val="en-US"/>
+        </w:rPr>
+        <w:t>Internal contact person</w:t>
+      </w:r>
+    </w:p>
+    <w:p>
+      <w:pPr>
+        <w:rPr>
+          <w:sz w:val="24"/>
+          <w:szCs w:val="28"/>
+          <w:lang w:val="en-US"/>
+        </w:rPr>
+      </w:pPr>
+    </w:p>
+    <w:p>
+      <w:pPr>
+        <w:rPr>
+          <w:sz w:val="24"/>
+          <w:szCs w:val="28"/>
+          <w:lang w:val="en-US"/>
+        </w:rPr>
+      </w:pPr>
+    </w:p>
+    <w:p>
+      <w:pPr>
+        <w:rPr>
+          <w:sz w:val="24"/>
+          <w:szCs w:val="28"/>
+          <w:lang w:val="en-US"/>
+        </w:rPr>
+      </w:pPr>
+      <w:r>
+        <w:rPr>
+          <w:sz w:val="24"/>
+          <w:szCs w:val="28"/>
+          <w:lang w:val="en-US"/>
+        </w:rPr>
+        <w:t xml:space="preserve">The application’s layout needs to follow </w:t>
+      </w:r>
+      <w:proofErr w:type="spellStart"/>
+      <w:r>
+        <w:rPr>
+          <w:sz w:val="24"/>
+          <w:szCs w:val="28"/>
+          <w:lang w:val="en-US"/>
+        </w:rPr>
         <w:t>Barroc</w:t>
       </w:r>
       <w:proofErr w:type="spellEnd"/>
@@ -82,50 +1222,35 @@
           <w:szCs w:val="28"/>
           <w:lang w:val="en-US"/>
         </w:rPr>
-        <w:t>-IT grew fast in a short amount of time and couldn’t really keep up with all the work they needed to do, that is why we were chosen to make this product.</w:t>
-      </w:r>
-    </w:p>
-    <w:p>
-      <w:pPr>
-        <w:rPr>
-          <w:sz w:val="24"/>
-          <w:szCs w:val="28"/>
-          <w:lang w:val="en-US"/>
-        </w:rPr>
-      </w:pPr>
-    </w:p>
-    <w:p>
-      <w:pPr>
-        <w:rPr>
-          <w:sz w:val="24"/>
-          <w:szCs w:val="28"/>
-          <w:lang w:val="en-US"/>
-        </w:rPr>
-      </w:pPr>
-      <w:r>
-        <w:rPr>
-          <w:sz w:val="24"/>
-          <w:szCs w:val="28"/>
-          <w:lang w:val="en-US"/>
-        </w:rPr>
-        <w:t>After the interviews, we agreed on a few requirements for the final product.</w:t>
-      </w:r>
-    </w:p>
-    <w:p>
-      <w:pPr>
-        <w:rPr>
-          <w:sz w:val="24"/>
-          <w:szCs w:val="28"/>
-          <w:lang w:val="en-US"/>
-        </w:rPr>
-      </w:pPr>
-      <w:r>
-        <w:rPr>
-          <w:sz w:val="24"/>
-          <w:szCs w:val="28"/>
-          <w:lang w:val="en-US"/>
-        </w:rPr>
-        <w:t>First of all: Who can do what in the application?</w:t>
+        <w:t>-IT’s own style that is displayed on their website. The application itself can just have a simple compact layout, because it would probably be more clear to understand it like that.</w:t>
+      </w:r>
+    </w:p>
+    <w:p>
+      <w:pPr>
+        <w:rPr>
+          <w:sz w:val="24"/>
+          <w:szCs w:val="28"/>
+          <w:lang w:val="en-US"/>
+        </w:rPr>
+      </w:pPr>
+    </w:p>
+    <w:p>
+      <w:pPr>
+        <w:rPr>
+          <w:b/>
+          <w:sz w:val="24"/>
+          <w:szCs w:val="28"/>
+          <w:lang w:val="en-US"/>
+        </w:rPr>
+      </w:pPr>
+      <w:r>
+        <w:rPr>
+          <w:b/>
+          <w:sz w:val="24"/>
+          <w:szCs w:val="28"/>
+          <w:lang w:val="en-US"/>
+        </w:rPr>
+        <w:t>There are also a few requirements for the system:</w:t>
       </w:r>
     </w:p>
     <w:p>
@@ -147,34 +1272,8 @@
           <w:szCs w:val="28"/>
           <w:lang w:val="en-US"/>
         </w:rPr>
-        <w:t>The sales department has to see if a customer is credit</w:t>
-      </w:r>
-      <w:r>
-        <w:rPr>
-          <w:sz w:val="24"/>
-          <w:szCs w:val="28"/>
-          <w:lang w:val="en-US"/>
-        </w:rPr>
-        <w:t xml:space="preserve"> </w:t>
-      </w:r>
-      <w:r>
-        <w:rPr>
-          <w:sz w:val="24"/>
-          <w:szCs w:val="28"/>
-          <w:lang w:val="en-US"/>
-        </w:rPr>
-        <w:t>worthy, and they want to see when a customer has a payment delay.</w:t>
-      </w:r>
-    </w:p>
-    <w:p>
-      <w:pPr>
-        <w:pStyle w:val="Lijstalinea"/>
-        <w:rPr>
-          <w:sz w:val="24"/>
-          <w:szCs w:val="28"/>
-          <w:lang w:val="en-US"/>
-        </w:rPr>
-      </w:pPr>
+        <w:t>It needs to choose a customer</w:t>
+      </w:r>
     </w:p>
     <w:p>
       <w:pPr>
@@ -195,18 +1294,8 @@
           <w:szCs w:val="28"/>
           <w:lang w:val="en-US"/>
         </w:rPr>
-        <w:t>The chief executive said in the interview that he isn’t really going to use the application, but it will probably come in handy to give him access to all the data the other departments have access to.</w:t>
-      </w:r>
-    </w:p>
-    <w:p>
-      <w:pPr>
-        <w:pStyle w:val="Lijstalinea"/>
-        <w:rPr>
-          <w:sz w:val="24"/>
-          <w:szCs w:val="28"/>
-          <w:lang w:val="en-US"/>
-        </w:rPr>
-      </w:pPr>
+        <w:t>Add a bill</w:t>
+      </w:r>
     </w:p>
     <w:p>
       <w:pPr>
@@ -227,26 +1316,8 @@
           <w:szCs w:val="28"/>
           <w:lang w:val="en-US"/>
         </w:rPr>
-        <w:t>The finance department</w:t>
-      </w:r>
-      <w:r>
-        <w:rPr>
-          <w:sz w:val="24"/>
-          <w:szCs w:val="28"/>
-          <w:lang w:val="en-US"/>
-        </w:rPr>
-        <w:t xml:space="preserve"> has to be able to access all the bills and payments. </w:t>
-      </w:r>
-    </w:p>
-    <w:p>
-      <w:pPr>
-        <w:pStyle w:val="Lijstalinea"/>
-        <w:rPr>
-          <w:sz w:val="24"/>
-          <w:szCs w:val="28"/>
-          <w:lang w:val="en-US"/>
-        </w:rPr>
-      </w:pPr>
+        <w:t>Select payed bills</w:t>
+      </w:r>
     </w:p>
     <w:p>
       <w:pPr>
@@ -267,71 +1338,228 @@
           <w:szCs w:val="28"/>
           <w:lang w:val="en-US"/>
         </w:rPr>
-        <w:t>The development</w:t>
-      </w:r>
-      <w:r>
-        <w:rPr>
-          <w:sz w:val="24"/>
-          <w:szCs w:val="28"/>
-          <w:lang w:val="en-US"/>
-        </w:rPr>
-        <w:t xml:space="preserve"> department</w:t>
-      </w:r>
-    </w:p>
-    <w:p>
-      <w:pPr>
-        <w:rPr>
-          <w:sz w:val="24"/>
-          <w:szCs w:val="28"/>
-          <w:lang w:val="en-US"/>
-        </w:rPr>
-      </w:pPr>
-    </w:p>
-    <w:p>
-      <w:pPr>
-        <w:rPr>
-          <w:sz w:val="24"/>
-          <w:szCs w:val="28"/>
-          <w:lang w:val="en-US"/>
-        </w:rPr>
-      </w:pPr>
-      <w:r>
-        <w:rPr>
-          <w:sz w:val="24"/>
-          <w:szCs w:val="28"/>
-          <w:lang w:val="en-US"/>
-        </w:rPr>
-        <w:t xml:space="preserve">The application’s layout needs to follow </w:t>
-      </w:r>
-      <w:proofErr w:type="spellStart"/>
-      <w:r>
-        <w:rPr>
-          <w:sz w:val="24"/>
-          <w:szCs w:val="28"/>
-          <w:lang w:val="en-US"/>
-        </w:rPr>
-        <w:t>Barroc</w:t>
-      </w:r>
-      <w:proofErr w:type="spellEnd"/>
-      <w:r>
-        <w:rPr>
-          <w:sz w:val="24"/>
-          <w:szCs w:val="28"/>
-          <w:lang w:val="en-US"/>
-        </w:rPr>
-        <w:t>-IT’s own style that is displayed on their website. The application itself can just have a simple compact layout, because it would probably be more clear to understand it like that.</w:t>
-      </w:r>
-    </w:p>
-    <w:p>
-      <w:pPr>
-        <w:rPr>
-          <w:sz w:val="24"/>
-          <w:szCs w:val="28"/>
-          <w:lang w:val="en-US"/>
-        </w:rPr>
-      </w:pPr>
+        <w:t>Deactivate customers(not deleting them)</w:t>
+      </w:r>
+    </w:p>
+    <w:p>
+      <w:pPr>
+        <w:pStyle w:val="Lijstalinea"/>
+        <w:numPr>
+          <w:ilvl w:val="0"/>
+          <w:numId w:val="1"/>
+        </w:numPr>
+        <w:rPr>
+          <w:sz w:val="24"/>
+          <w:szCs w:val="28"/>
+          <w:lang w:val="en-US"/>
+        </w:rPr>
+      </w:pPr>
+      <w:r>
+        <w:rPr>
+          <w:sz w:val="24"/>
+          <w:szCs w:val="28"/>
+          <w:lang w:val="en-US"/>
+        </w:rPr>
+        <w:t>The system needs to calculate if a customer is over their limit</w:t>
+      </w:r>
+    </w:p>
+    <w:p>
+      <w:pPr>
+        <w:pStyle w:val="Lijstalinea"/>
+        <w:numPr>
+          <w:ilvl w:val="0"/>
+          <w:numId w:val="1"/>
+        </w:numPr>
+        <w:rPr>
+          <w:sz w:val="24"/>
+          <w:szCs w:val="28"/>
+          <w:lang w:val="en-US"/>
+        </w:rPr>
+      </w:pPr>
+      <w:r>
+        <w:rPr>
+          <w:sz w:val="24"/>
+          <w:szCs w:val="28"/>
+          <w:lang w:val="en-US"/>
+        </w:rPr>
+        <w:t>If the bill isn’t paid in time, the application needs to stop their current project</w:t>
+      </w:r>
+    </w:p>
+    <w:p>
+      <w:pPr>
+        <w:pStyle w:val="Lijstalinea"/>
+        <w:numPr>
+          <w:ilvl w:val="0"/>
+          <w:numId w:val="1"/>
+        </w:numPr>
+        <w:rPr>
+          <w:sz w:val="24"/>
+          <w:szCs w:val="28"/>
+          <w:lang w:val="en-US"/>
+        </w:rPr>
+      </w:pPr>
+      <w:r>
+        <w:rPr>
+          <w:sz w:val="24"/>
+          <w:szCs w:val="28"/>
+          <w:lang w:val="en-US"/>
+        </w:rPr>
+        <w:t>It needs to display a message to contact sales when this happens</w:t>
+      </w:r>
+    </w:p>
+    <w:p>
+      <w:pPr>
+        <w:pStyle w:val="Lijstalinea"/>
+        <w:numPr>
+          <w:ilvl w:val="0"/>
+          <w:numId w:val="1"/>
+        </w:numPr>
+        <w:rPr>
+          <w:sz w:val="24"/>
+          <w:szCs w:val="28"/>
+          <w:lang w:val="en-US"/>
+        </w:rPr>
+      </w:pPr>
+      <w:r>
+        <w:rPr>
+          <w:sz w:val="24"/>
+          <w:szCs w:val="28"/>
+          <w:lang w:val="en-US"/>
+        </w:rPr>
+        <w:lastRenderedPageBreak/>
+        <w:t>When the bill is paid, the customer gets deactivated at sales and activated at development.</w:t>
+      </w:r>
+    </w:p>
+    <w:p>
+      <w:pPr>
+        <w:pStyle w:val="Lijstalinea"/>
+        <w:rPr>
+          <w:sz w:val="24"/>
+          <w:szCs w:val="28"/>
+          <w:lang w:val="en-US"/>
+        </w:rPr>
+      </w:pPr>
+    </w:p>
+    <w:p>
+      <w:pPr>
+        <w:rPr>
+          <w:b/>
+          <w:sz w:val="24"/>
+          <w:szCs w:val="28"/>
+          <w:lang w:val="en-US"/>
+        </w:rPr>
+      </w:pPr>
+      <w:r>
+        <w:rPr>
+          <w:b/>
+          <w:sz w:val="24"/>
+          <w:szCs w:val="28"/>
+          <w:lang w:val="en-US"/>
+        </w:rPr>
+        <w:t>There are also some could haves for the system:</w:t>
+      </w:r>
+    </w:p>
+    <w:p>
+      <w:pPr>
+        <w:pStyle w:val="Lijstalinea"/>
+        <w:numPr>
+          <w:ilvl w:val="0"/>
+          <w:numId w:val="4"/>
+        </w:numPr>
+        <w:rPr>
+          <w:b/>
+          <w:sz w:val="24"/>
+          <w:szCs w:val="28"/>
+          <w:lang w:val="en-US"/>
+        </w:rPr>
+      </w:pPr>
+      <w:r>
+        <w:rPr>
+          <w:sz w:val="24"/>
+          <w:szCs w:val="28"/>
+          <w:lang w:val="en-US"/>
+        </w:rPr>
+        <w:t>A search function</w:t>
+      </w:r>
+    </w:p>
+    <w:p>
+      <w:pPr>
+        <w:pStyle w:val="Lijstalinea"/>
+        <w:numPr>
+          <w:ilvl w:val="0"/>
+          <w:numId w:val="4"/>
+        </w:numPr>
+        <w:rPr>
+          <w:b/>
+          <w:sz w:val="24"/>
+          <w:szCs w:val="28"/>
+          <w:lang w:val="en-US"/>
+        </w:rPr>
+      </w:pPr>
+      <w:r>
+        <w:rPr>
+          <w:sz w:val="24"/>
+          <w:szCs w:val="28"/>
+          <w:lang w:val="en-US"/>
+        </w:rPr>
+        <w:t>A filter function</w:t>
+      </w:r>
+    </w:p>
+    <w:p>
+      <w:pPr>
+        <w:rPr>
+          <w:sz w:val="24"/>
+          <w:szCs w:val="28"/>
+          <w:lang w:val="en-US"/>
+        </w:rPr>
+      </w:pPr>
+      <w:r>
+        <w:rPr>
+          <w:b/>
+          <w:sz w:val="24"/>
+          <w:szCs w:val="28"/>
+          <w:lang w:val="en-US"/>
+        </w:rPr>
+        <w:br/>
+      </w:r>
+      <w:r>
+        <w:rPr>
+          <w:sz w:val="24"/>
+          <w:szCs w:val="28"/>
+          <w:lang w:val="en-US"/>
+        </w:rPr>
+        <w:t>The help function needs to explain what all the buttons do.</w:t>
+      </w:r>
       <w:bookmarkStart w:id="0" w:name="_GoBack"/>
       <w:bookmarkEnd w:id="0"/>
+    </w:p>
+    <w:p>
+      <w:pPr>
+        <w:pStyle w:val="Lijstalinea"/>
+        <w:rPr>
+          <w:sz w:val="24"/>
+          <w:szCs w:val="28"/>
+          <w:lang w:val="en-US"/>
+        </w:rPr>
+      </w:pPr>
+    </w:p>
+    <w:p>
+      <w:pPr>
+        <w:rPr>
+          <w:sz w:val="24"/>
+          <w:szCs w:val="28"/>
+          <w:lang w:val="en-US"/>
+        </w:rPr>
+      </w:pPr>
+    </w:p>
+    <w:p>
+      <w:pPr>
+        <w:rPr>
+          <w:sz w:val="24"/>
+          <w:szCs w:val="28"/>
+          <w:lang w:val="en-US"/>
+        </w:rPr>
+      </w:pPr>
       <w:r>
         <w:rPr>
           <w:sz w:val="24"/>
@@ -390,15 +1618,6 @@
       <w:pPr>
         <w:rPr>
           <w:sz w:val="24"/>
-          <w:szCs w:val="28"/>
-          <w:lang w:val="en-US"/>
-        </w:rPr>
-      </w:pPr>
-    </w:p>
-    <w:p>
-      <w:pPr>
-        <w:rPr>
-          <w:sz w:val="28"/>
           <w:szCs w:val="28"/>
           <w:lang w:val="en-US"/>
         </w:rPr>
@@ -425,10 +1644,805 @@
 
 <file path=word/numbering.xml><?xml version="1.0" encoding="utf-8"?>
 <w:numbering xmlns:wpc="http://schemas.microsoft.com/office/word/2010/wordprocessingCanvas" xmlns:mc="http://schemas.openxmlformats.org/markup-compatibility/2006" xmlns:o="urn:schemas-microsoft-com:office:office" xmlns:r="http://schemas.openxmlformats.org/officeDocument/2006/relationships" xmlns:m="http://schemas.openxmlformats.org/officeDocument/2006/math" xmlns:v="urn:schemas-microsoft-com:vml" xmlns:wp14="http://schemas.microsoft.com/office/word/2010/wordprocessingDrawing" xmlns:wp="http://schemas.openxmlformats.org/drawingml/2006/wordprocessingDrawing" xmlns:w10="urn:schemas-microsoft-com:office:word" xmlns:w="http://schemas.openxmlformats.org/wordprocessingml/2006/main" xmlns:w14="http://schemas.microsoft.com/office/word/2010/wordml" xmlns:w15="http://schemas.microsoft.com/office/word/2012/wordml" xmlns:wpg="http://schemas.microsoft.com/office/word/2010/wordprocessingGroup" xmlns:wpi="http://schemas.microsoft.com/office/word/2010/wordprocessingInk" xmlns:wne="http://schemas.microsoft.com/office/word/2006/wordml" xmlns:wps="http://schemas.microsoft.com/office/word/2010/wordprocessingShape" mc:Ignorable="w14 w15 wp14">
+  <w:numPicBullet w:numPicBulletId="0">
+    <w:pict>
+      <v:shapetype id="_x0000_t75" coordsize="21600,21600" o:spt="75" o:preferrelative="t" path="m@4@5l@4@11@9@11@9@5xe" filled="f" stroked="f">
+        <v:stroke joinstyle="miter"/>
+        <v:formulas>
+          <v:f eqn="if lineDrawn pixelLineWidth 0"/>
+          <v:f eqn="sum @0 1 0"/>
+          <v:f eqn="sum 0 0 @1"/>
+          <v:f eqn="prod @2 1 2"/>
+          <v:f eqn="prod @3 21600 pixelWidth"/>
+          <v:f eqn="prod @3 21600 pixelHeight"/>
+          <v:f eqn="sum @0 0 1"/>
+          <v:f eqn="prod @6 1 2"/>
+          <v:f eqn="prod @7 21600 pixelWidth"/>
+          <v:f eqn="sum @8 21600 0"/>
+          <v:f eqn="prod @7 21600 pixelHeight"/>
+          <v:f eqn="sum @10 21600 0"/>
+        </v:formulas>
+        <v:path o:extrusionok="f" gradientshapeok="t" o:connecttype="rect"/>
+        <o:lock v:ext="edit" aspectratio="t"/>
+      </v:shapetype>
+      <v:shape id="_x0000_i1041" type="#_x0000_t75" style="width:11.4pt;height:11.4pt" o:bullet="t">
+        <v:imagedata r:id="rId1" o:title="mso9006"/>
+      </v:shape>
+    </w:pict>
+  </w:numPicBullet>
   <w:abstractNum w:abstractNumId="0" w15:restartNumberingAfterBreak="0">
+    <w:nsid w:val="01F66407"/>
+    <w:multiLevelType w:val="hybridMultilevel"/>
+    <w:tmpl w:val="6660D800"/>
+    <w:lvl w:ilvl="0" w:tplc="04130007">
+      <w:start w:val="1"/>
+      <w:numFmt w:val="bullet"/>
+      <w:lvlText w:val=""/>
+      <w:lvlPicBulletId w:val="0"/>
+      <w:lvlJc w:val="left"/>
+      <w:pPr>
+        <w:ind w:left="1440" w:hanging="360"/>
+      </w:pPr>
+      <w:rPr>
+        <w:rFonts w:ascii="Symbol" w:hAnsi="Symbol" w:hint="default"/>
+      </w:rPr>
+    </w:lvl>
+    <w:lvl w:ilvl="1" w:tplc="04130003" w:tentative="1">
+      <w:start w:val="1"/>
+      <w:numFmt w:val="bullet"/>
+      <w:lvlText w:val="o"/>
+      <w:lvlJc w:val="left"/>
+      <w:pPr>
+        <w:ind w:left="2160" w:hanging="360"/>
+      </w:pPr>
+      <w:rPr>
+        <w:rFonts w:ascii="Courier New" w:hAnsi="Courier New" w:cs="Courier New" w:hint="default"/>
+      </w:rPr>
+    </w:lvl>
+    <w:lvl w:ilvl="2" w:tplc="04130005" w:tentative="1">
+      <w:start w:val="1"/>
+      <w:numFmt w:val="bullet"/>
+      <w:lvlText w:val=""/>
+      <w:lvlJc w:val="left"/>
+      <w:pPr>
+        <w:ind w:left="2880" w:hanging="360"/>
+      </w:pPr>
+      <w:rPr>
+        <w:rFonts w:ascii="Wingdings" w:hAnsi="Wingdings" w:hint="default"/>
+      </w:rPr>
+    </w:lvl>
+    <w:lvl w:ilvl="3" w:tplc="04130001" w:tentative="1">
+      <w:start w:val="1"/>
+      <w:numFmt w:val="bullet"/>
+      <w:lvlText w:val=""/>
+      <w:lvlJc w:val="left"/>
+      <w:pPr>
+        <w:ind w:left="3600" w:hanging="360"/>
+      </w:pPr>
+      <w:rPr>
+        <w:rFonts w:ascii="Symbol" w:hAnsi="Symbol" w:hint="default"/>
+      </w:rPr>
+    </w:lvl>
+    <w:lvl w:ilvl="4" w:tplc="04130003" w:tentative="1">
+      <w:start w:val="1"/>
+      <w:numFmt w:val="bullet"/>
+      <w:lvlText w:val="o"/>
+      <w:lvlJc w:val="left"/>
+      <w:pPr>
+        <w:ind w:left="4320" w:hanging="360"/>
+      </w:pPr>
+      <w:rPr>
+        <w:rFonts w:ascii="Courier New" w:hAnsi="Courier New" w:cs="Courier New" w:hint="default"/>
+      </w:rPr>
+    </w:lvl>
+    <w:lvl w:ilvl="5" w:tplc="04130005" w:tentative="1">
+      <w:start w:val="1"/>
+      <w:numFmt w:val="bullet"/>
+      <w:lvlText w:val=""/>
+      <w:lvlJc w:val="left"/>
+      <w:pPr>
+        <w:ind w:left="5040" w:hanging="360"/>
+      </w:pPr>
+      <w:rPr>
+        <w:rFonts w:ascii="Wingdings" w:hAnsi="Wingdings" w:hint="default"/>
+      </w:rPr>
+    </w:lvl>
+    <w:lvl w:ilvl="6" w:tplc="04130001" w:tentative="1">
+      <w:start w:val="1"/>
+      <w:numFmt w:val="bullet"/>
+      <w:lvlText w:val=""/>
+      <w:lvlJc w:val="left"/>
+      <w:pPr>
+        <w:ind w:left="5760" w:hanging="360"/>
+      </w:pPr>
+      <w:rPr>
+        <w:rFonts w:ascii="Symbol" w:hAnsi="Symbol" w:hint="default"/>
+      </w:rPr>
+    </w:lvl>
+    <w:lvl w:ilvl="7" w:tplc="04130003" w:tentative="1">
+      <w:start w:val="1"/>
+      <w:numFmt w:val="bullet"/>
+      <w:lvlText w:val="o"/>
+      <w:lvlJc w:val="left"/>
+      <w:pPr>
+        <w:ind w:left="6480" w:hanging="360"/>
+      </w:pPr>
+      <w:rPr>
+        <w:rFonts w:ascii="Courier New" w:hAnsi="Courier New" w:cs="Courier New" w:hint="default"/>
+      </w:rPr>
+    </w:lvl>
+    <w:lvl w:ilvl="8" w:tplc="04130005" w:tentative="1">
+      <w:start w:val="1"/>
+      <w:numFmt w:val="bullet"/>
+      <w:lvlText w:val=""/>
+      <w:lvlJc w:val="left"/>
+      <w:pPr>
+        <w:ind w:left="7200" w:hanging="360"/>
+      </w:pPr>
+      <w:rPr>
+        <w:rFonts w:ascii="Wingdings" w:hAnsi="Wingdings" w:hint="default"/>
+      </w:rPr>
+    </w:lvl>
+  </w:abstractNum>
+  <w:abstractNum w:abstractNumId="1" w15:restartNumberingAfterBreak="0">
+    <w:nsid w:val="28381494"/>
+    <w:multiLevelType w:val="hybridMultilevel"/>
+    <w:tmpl w:val="5A84ECF6"/>
+    <w:lvl w:ilvl="0" w:tplc="04130007">
+      <w:start w:val="1"/>
+      <w:numFmt w:val="bullet"/>
+      <w:lvlText w:val=""/>
+      <w:lvlPicBulletId w:val="0"/>
+      <w:lvlJc w:val="left"/>
+      <w:pPr>
+        <w:ind w:left="1440" w:hanging="360"/>
+      </w:pPr>
+      <w:rPr>
+        <w:rFonts w:ascii="Symbol" w:hAnsi="Symbol" w:hint="default"/>
+      </w:rPr>
+    </w:lvl>
+    <w:lvl w:ilvl="1" w:tplc="04130003" w:tentative="1">
+      <w:start w:val="1"/>
+      <w:numFmt w:val="bullet"/>
+      <w:lvlText w:val="o"/>
+      <w:lvlJc w:val="left"/>
+      <w:pPr>
+        <w:ind w:left="2160" w:hanging="360"/>
+      </w:pPr>
+      <w:rPr>
+        <w:rFonts w:ascii="Courier New" w:hAnsi="Courier New" w:cs="Courier New" w:hint="default"/>
+      </w:rPr>
+    </w:lvl>
+    <w:lvl w:ilvl="2" w:tplc="04130005" w:tentative="1">
+      <w:start w:val="1"/>
+      <w:numFmt w:val="bullet"/>
+      <w:lvlText w:val=""/>
+      <w:lvlJc w:val="left"/>
+      <w:pPr>
+        <w:ind w:left="2880" w:hanging="360"/>
+      </w:pPr>
+      <w:rPr>
+        <w:rFonts w:ascii="Wingdings" w:hAnsi="Wingdings" w:hint="default"/>
+      </w:rPr>
+    </w:lvl>
+    <w:lvl w:ilvl="3" w:tplc="04130001" w:tentative="1">
+      <w:start w:val="1"/>
+      <w:numFmt w:val="bullet"/>
+      <w:lvlText w:val=""/>
+      <w:lvlJc w:val="left"/>
+      <w:pPr>
+        <w:ind w:left="3600" w:hanging="360"/>
+      </w:pPr>
+      <w:rPr>
+        <w:rFonts w:ascii="Symbol" w:hAnsi="Symbol" w:hint="default"/>
+      </w:rPr>
+    </w:lvl>
+    <w:lvl w:ilvl="4" w:tplc="04130003" w:tentative="1">
+      <w:start w:val="1"/>
+      <w:numFmt w:val="bullet"/>
+      <w:lvlText w:val="o"/>
+      <w:lvlJc w:val="left"/>
+      <w:pPr>
+        <w:ind w:left="4320" w:hanging="360"/>
+      </w:pPr>
+      <w:rPr>
+        <w:rFonts w:ascii="Courier New" w:hAnsi="Courier New" w:cs="Courier New" w:hint="default"/>
+      </w:rPr>
+    </w:lvl>
+    <w:lvl w:ilvl="5" w:tplc="04130005" w:tentative="1">
+      <w:start w:val="1"/>
+      <w:numFmt w:val="bullet"/>
+      <w:lvlText w:val=""/>
+      <w:lvlJc w:val="left"/>
+      <w:pPr>
+        <w:ind w:left="5040" w:hanging="360"/>
+      </w:pPr>
+      <w:rPr>
+        <w:rFonts w:ascii="Wingdings" w:hAnsi="Wingdings" w:hint="default"/>
+      </w:rPr>
+    </w:lvl>
+    <w:lvl w:ilvl="6" w:tplc="04130001" w:tentative="1">
+      <w:start w:val="1"/>
+      <w:numFmt w:val="bullet"/>
+      <w:lvlText w:val=""/>
+      <w:lvlJc w:val="left"/>
+      <w:pPr>
+        <w:ind w:left="5760" w:hanging="360"/>
+      </w:pPr>
+      <w:rPr>
+        <w:rFonts w:ascii="Symbol" w:hAnsi="Symbol" w:hint="default"/>
+      </w:rPr>
+    </w:lvl>
+    <w:lvl w:ilvl="7" w:tplc="04130003" w:tentative="1">
+      <w:start w:val="1"/>
+      <w:numFmt w:val="bullet"/>
+      <w:lvlText w:val="o"/>
+      <w:lvlJc w:val="left"/>
+      <w:pPr>
+        <w:ind w:left="6480" w:hanging="360"/>
+      </w:pPr>
+      <w:rPr>
+        <w:rFonts w:ascii="Courier New" w:hAnsi="Courier New" w:cs="Courier New" w:hint="default"/>
+      </w:rPr>
+    </w:lvl>
+    <w:lvl w:ilvl="8" w:tplc="04130005" w:tentative="1">
+      <w:start w:val="1"/>
+      <w:numFmt w:val="bullet"/>
+      <w:lvlText w:val=""/>
+      <w:lvlJc w:val="left"/>
+      <w:pPr>
+        <w:ind w:left="7200" w:hanging="360"/>
+      </w:pPr>
+      <w:rPr>
+        <w:rFonts w:ascii="Wingdings" w:hAnsi="Wingdings" w:hint="default"/>
+      </w:rPr>
+    </w:lvl>
+  </w:abstractNum>
+  <w:abstractNum w:abstractNumId="2" w15:restartNumberingAfterBreak="0">
+    <w:nsid w:val="39827E97"/>
+    <w:multiLevelType w:val="hybridMultilevel"/>
+    <w:tmpl w:val="91ECA014"/>
+    <w:lvl w:ilvl="0" w:tplc="04130007">
+      <w:start w:val="1"/>
+      <w:numFmt w:val="bullet"/>
+      <w:lvlText w:val=""/>
+      <w:lvlPicBulletId w:val="0"/>
+      <w:lvlJc w:val="left"/>
+      <w:pPr>
+        <w:ind w:left="2160" w:hanging="360"/>
+      </w:pPr>
+      <w:rPr>
+        <w:rFonts w:ascii="Symbol" w:hAnsi="Symbol" w:hint="default"/>
+      </w:rPr>
+    </w:lvl>
+    <w:lvl w:ilvl="1" w:tplc="04130003" w:tentative="1">
+      <w:start w:val="1"/>
+      <w:numFmt w:val="bullet"/>
+      <w:lvlText w:val="o"/>
+      <w:lvlJc w:val="left"/>
+      <w:pPr>
+        <w:ind w:left="2880" w:hanging="360"/>
+      </w:pPr>
+      <w:rPr>
+        <w:rFonts w:ascii="Courier New" w:hAnsi="Courier New" w:cs="Courier New" w:hint="default"/>
+      </w:rPr>
+    </w:lvl>
+    <w:lvl w:ilvl="2" w:tplc="04130005" w:tentative="1">
+      <w:start w:val="1"/>
+      <w:numFmt w:val="bullet"/>
+      <w:lvlText w:val=""/>
+      <w:lvlJc w:val="left"/>
+      <w:pPr>
+        <w:ind w:left="3600" w:hanging="360"/>
+      </w:pPr>
+      <w:rPr>
+        <w:rFonts w:ascii="Wingdings" w:hAnsi="Wingdings" w:hint="default"/>
+      </w:rPr>
+    </w:lvl>
+    <w:lvl w:ilvl="3" w:tplc="04130001" w:tentative="1">
+      <w:start w:val="1"/>
+      <w:numFmt w:val="bullet"/>
+      <w:lvlText w:val=""/>
+      <w:lvlJc w:val="left"/>
+      <w:pPr>
+        <w:ind w:left="4320" w:hanging="360"/>
+      </w:pPr>
+      <w:rPr>
+        <w:rFonts w:ascii="Symbol" w:hAnsi="Symbol" w:hint="default"/>
+      </w:rPr>
+    </w:lvl>
+    <w:lvl w:ilvl="4" w:tplc="04130003" w:tentative="1">
+      <w:start w:val="1"/>
+      <w:numFmt w:val="bullet"/>
+      <w:lvlText w:val="o"/>
+      <w:lvlJc w:val="left"/>
+      <w:pPr>
+        <w:ind w:left="5040" w:hanging="360"/>
+      </w:pPr>
+      <w:rPr>
+        <w:rFonts w:ascii="Courier New" w:hAnsi="Courier New" w:cs="Courier New" w:hint="default"/>
+      </w:rPr>
+    </w:lvl>
+    <w:lvl w:ilvl="5" w:tplc="04130005" w:tentative="1">
+      <w:start w:val="1"/>
+      <w:numFmt w:val="bullet"/>
+      <w:lvlText w:val=""/>
+      <w:lvlJc w:val="left"/>
+      <w:pPr>
+        <w:ind w:left="5760" w:hanging="360"/>
+      </w:pPr>
+      <w:rPr>
+        <w:rFonts w:ascii="Wingdings" w:hAnsi="Wingdings" w:hint="default"/>
+      </w:rPr>
+    </w:lvl>
+    <w:lvl w:ilvl="6" w:tplc="04130001" w:tentative="1">
+      <w:start w:val="1"/>
+      <w:numFmt w:val="bullet"/>
+      <w:lvlText w:val=""/>
+      <w:lvlJc w:val="left"/>
+      <w:pPr>
+        <w:ind w:left="6480" w:hanging="360"/>
+      </w:pPr>
+      <w:rPr>
+        <w:rFonts w:ascii="Symbol" w:hAnsi="Symbol" w:hint="default"/>
+      </w:rPr>
+    </w:lvl>
+    <w:lvl w:ilvl="7" w:tplc="04130003" w:tentative="1">
+      <w:start w:val="1"/>
+      <w:numFmt w:val="bullet"/>
+      <w:lvlText w:val="o"/>
+      <w:lvlJc w:val="left"/>
+      <w:pPr>
+        <w:ind w:left="7200" w:hanging="360"/>
+      </w:pPr>
+      <w:rPr>
+        <w:rFonts w:ascii="Courier New" w:hAnsi="Courier New" w:cs="Courier New" w:hint="default"/>
+      </w:rPr>
+    </w:lvl>
+    <w:lvl w:ilvl="8" w:tplc="04130005" w:tentative="1">
+      <w:start w:val="1"/>
+      <w:numFmt w:val="bullet"/>
+      <w:lvlText w:val=""/>
+      <w:lvlJc w:val="left"/>
+      <w:pPr>
+        <w:ind w:left="7920" w:hanging="360"/>
+      </w:pPr>
+      <w:rPr>
+        <w:rFonts w:ascii="Wingdings" w:hAnsi="Wingdings" w:hint="default"/>
+      </w:rPr>
+    </w:lvl>
+  </w:abstractNum>
+  <w:abstractNum w:abstractNumId="3" w15:restartNumberingAfterBreak="0">
+    <w:nsid w:val="499340D1"/>
+    <w:multiLevelType w:val="hybridMultilevel"/>
+    <w:tmpl w:val="AABC86D2"/>
+    <w:lvl w:ilvl="0" w:tplc="0413000F">
+      <w:start w:val="1"/>
+      <w:numFmt w:val="decimal"/>
+      <w:lvlText w:val="%1."/>
+      <w:lvlJc w:val="left"/>
+      <w:pPr>
+        <w:ind w:left="1440" w:hanging="360"/>
+      </w:pPr>
+    </w:lvl>
+    <w:lvl w:ilvl="1" w:tplc="04130019" w:tentative="1">
+      <w:start w:val="1"/>
+      <w:numFmt w:val="lowerLetter"/>
+      <w:lvlText w:val="%2."/>
+      <w:lvlJc w:val="left"/>
+      <w:pPr>
+        <w:ind w:left="2160" w:hanging="360"/>
+      </w:pPr>
+    </w:lvl>
+    <w:lvl w:ilvl="2" w:tplc="0413001B" w:tentative="1">
+      <w:start w:val="1"/>
+      <w:numFmt w:val="lowerRoman"/>
+      <w:lvlText w:val="%3."/>
+      <w:lvlJc w:val="right"/>
+      <w:pPr>
+        <w:ind w:left="2880" w:hanging="180"/>
+      </w:pPr>
+    </w:lvl>
+    <w:lvl w:ilvl="3" w:tplc="0413000F" w:tentative="1">
+      <w:start w:val="1"/>
+      <w:numFmt w:val="decimal"/>
+      <w:lvlText w:val="%4."/>
+      <w:lvlJc w:val="left"/>
+      <w:pPr>
+        <w:ind w:left="3600" w:hanging="360"/>
+      </w:pPr>
+    </w:lvl>
+    <w:lvl w:ilvl="4" w:tplc="04130019" w:tentative="1">
+      <w:start w:val="1"/>
+      <w:numFmt w:val="lowerLetter"/>
+      <w:lvlText w:val="%5."/>
+      <w:lvlJc w:val="left"/>
+      <w:pPr>
+        <w:ind w:left="4320" w:hanging="360"/>
+      </w:pPr>
+    </w:lvl>
+    <w:lvl w:ilvl="5" w:tplc="0413001B" w:tentative="1">
+      <w:start w:val="1"/>
+      <w:numFmt w:val="lowerRoman"/>
+      <w:lvlText w:val="%6."/>
+      <w:lvlJc w:val="right"/>
+      <w:pPr>
+        <w:ind w:left="5040" w:hanging="180"/>
+      </w:pPr>
+    </w:lvl>
+    <w:lvl w:ilvl="6" w:tplc="0413000F" w:tentative="1">
+      <w:start w:val="1"/>
+      <w:numFmt w:val="decimal"/>
+      <w:lvlText w:val="%7."/>
+      <w:lvlJc w:val="left"/>
+      <w:pPr>
+        <w:ind w:left="5760" w:hanging="360"/>
+      </w:pPr>
+    </w:lvl>
+    <w:lvl w:ilvl="7" w:tplc="04130019" w:tentative="1">
+      <w:start w:val="1"/>
+      <w:numFmt w:val="lowerLetter"/>
+      <w:lvlText w:val="%8."/>
+      <w:lvlJc w:val="left"/>
+      <w:pPr>
+        <w:ind w:left="6480" w:hanging="360"/>
+      </w:pPr>
+    </w:lvl>
+    <w:lvl w:ilvl="8" w:tplc="0413001B" w:tentative="1">
+      <w:start w:val="1"/>
+      <w:numFmt w:val="lowerRoman"/>
+      <w:lvlText w:val="%9."/>
+      <w:lvlJc w:val="right"/>
+      <w:pPr>
+        <w:ind w:left="7200" w:hanging="180"/>
+      </w:pPr>
+    </w:lvl>
+  </w:abstractNum>
+  <w:abstractNum w:abstractNumId="4" w15:restartNumberingAfterBreak="0">
+    <w:nsid w:val="4A8A5B9A"/>
+    <w:multiLevelType w:val="hybridMultilevel"/>
+    <w:tmpl w:val="CF546184"/>
+    <w:lvl w:ilvl="0" w:tplc="04130007">
+      <w:start w:val="1"/>
+      <w:numFmt w:val="bullet"/>
+      <w:lvlText w:val=""/>
+      <w:lvlPicBulletId w:val="0"/>
+      <w:lvlJc w:val="left"/>
+      <w:pPr>
+        <w:ind w:left="1440" w:hanging="360"/>
+      </w:pPr>
+      <w:rPr>
+        <w:rFonts w:ascii="Symbol" w:hAnsi="Symbol" w:hint="default"/>
+      </w:rPr>
+    </w:lvl>
+    <w:lvl w:ilvl="1" w:tplc="04130003" w:tentative="1">
+      <w:start w:val="1"/>
+      <w:numFmt w:val="bullet"/>
+      <w:lvlText w:val="o"/>
+      <w:lvlJc w:val="left"/>
+      <w:pPr>
+        <w:ind w:left="2160" w:hanging="360"/>
+      </w:pPr>
+      <w:rPr>
+        <w:rFonts w:ascii="Courier New" w:hAnsi="Courier New" w:cs="Courier New" w:hint="default"/>
+      </w:rPr>
+    </w:lvl>
+    <w:lvl w:ilvl="2" w:tplc="04130005" w:tentative="1">
+      <w:start w:val="1"/>
+      <w:numFmt w:val="bullet"/>
+      <w:lvlText w:val=""/>
+      <w:lvlJc w:val="left"/>
+      <w:pPr>
+        <w:ind w:left="2880" w:hanging="360"/>
+      </w:pPr>
+      <w:rPr>
+        <w:rFonts w:ascii="Wingdings" w:hAnsi="Wingdings" w:hint="default"/>
+      </w:rPr>
+    </w:lvl>
+    <w:lvl w:ilvl="3" w:tplc="04130001" w:tentative="1">
+      <w:start w:val="1"/>
+      <w:numFmt w:val="bullet"/>
+      <w:lvlText w:val=""/>
+      <w:lvlJc w:val="left"/>
+      <w:pPr>
+        <w:ind w:left="3600" w:hanging="360"/>
+      </w:pPr>
+      <w:rPr>
+        <w:rFonts w:ascii="Symbol" w:hAnsi="Symbol" w:hint="default"/>
+      </w:rPr>
+    </w:lvl>
+    <w:lvl w:ilvl="4" w:tplc="04130003" w:tentative="1">
+      <w:start w:val="1"/>
+      <w:numFmt w:val="bullet"/>
+      <w:lvlText w:val="o"/>
+      <w:lvlJc w:val="left"/>
+      <w:pPr>
+        <w:ind w:left="4320" w:hanging="360"/>
+      </w:pPr>
+      <w:rPr>
+        <w:rFonts w:ascii="Courier New" w:hAnsi="Courier New" w:cs="Courier New" w:hint="default"/>
+      </w:rPr>
+    </w:lvl>
+    <w:lvl w:ilvl="5" w:tplc="04130005" w:tentative="1">
+      <w:start w:val="1"/>
+      <w:numFmt w:val="bullet"/>
+      <w:lvlText w:val=""/>
+      <w:lvlJc w:val="left"/>
+      <w:pPr>
+        <w:ind w:left="5040" w:hanging="360"/>
+      </w:pPr>
+      <w:rPr>
+        <w:rFonts w:ascii="Wingdings" w:hAnsi="Wingdings" w:hint="default"/>
+      </w:rPr>
+    </w:lvl>
+    <w:lvl w:ilvl="6" w:tplc="04130001" w:tentative="1">
+      <w:start w:val="1"/>
+      <w:numFmt w:val="bullet"/>
+      <w:lvlText w:val=""/>
+      <w:lvlJc w:val="left"/>
+      <w:pPr>
+        <w:ind w:left="5760" w:hanging="360"/>
+      </w:pPr>
+      <w:rPr>
+        <w:rFonts w:ascii="Symbol" w:hAnsi="Symbol" w:hint="default"/>
+      </w:rPr>
+    </w:lvl>
+    <w:lvl w:ilvl="7" w:tplc="04130003" w:tentative="1">
+      <w:start w:val="1"/>
+      <w:numFmt w:val="bullet"/>
+      <w:lvlText w:val="o"/>
+      <w:lvlJc w:val="left"/>
+      <w:pPr>
+        <w:ind w:left="6480" w:hanging="360"/>
+      </w:pPr>
+      <w:rPr>
+        <w:rFonts w:ascii="Courier New" w:hAnsi="Courier New" w:cs="Courier New" w:hint="default"/>
+      </w:rPr>
+    </w:lvl>
+    <w:lvl w:ilvl="8" w:tplc="04130005" w:tentative="1">
+      <w:start w:val="1"/>
+      <w:numFmt w:val="bullet"/>
+      <w:lvlText w:val=""/>
+      <w:lvlJc w:val="left"/>
+      <w:pPr>
+        <w:ind w:left="7200" w:hanging="360"/>
+      </w:pPr>
+      <w:rPr>
+        <w:rFonts w:ascii="Wingdings" w:hAnsi="Wingdings" w:hint="default"/>
+      </w:rPr>
+    </w:lvl>
+  </w:abstractNum>
+  <w:abstractNum w:abstractNumId="5" w15:restartNumberingAfterBreak="0">
+    <w:nsid w:val="56A4255D"/>
+    <w:multiLevelType w:val="hybridMultilevel"/>
+    <w:tmpl w:val="25BCE452"/>
+    <w:lvl w:ilvl="0" w:tplc="04130001">
+      <w:start w:val="1"/>
+      <w:numFmt w:val="bullet"/>
+      <w:lvlText w:val=""/>
+      <w:lvlJc w:val="left"/>
+      <w:pPr>
+        <w:ind w:left="720" w:hanging="360"/>
+      </w:pPr>
+      <w:rPr>
+        <w:rFonts w:ascii="Symbol" w:hAnsi="Symbol" w:hint="default"/>
+      </w:rPr>
+    </w:lvl>
+    <w:lvl w:ilvl="1" w:tplc="04130003" w:tentative="1">
+      <w:start w:val="1"/>
+      <w:numFmt w:val="bullet"/>
+      <w:lvlText w:val="o"/>
+      <w:lvlJc w:val="left"/>
+      <w:pPr>
+        <w:ind w:left="1440" w:hanging="360"/>
+      </w:pPr>
+      <w:rPr>
+        <w:rFonts w:ascii="Courier New" w:hAnsi="Courier New" w:cs="Courier New" w:hint="default"/>
+      </w:rPr>
+    </w:lvl>
+    <w:lvl w:ilvl="2" w:tplc="04130005" w:tentative="1">
+      <w:start w:val="1"/>
+      <w:numFmt w:val="bullet"/>
+      <w:lvlText w:val=""/>
+      <w:lvlJc w:val="left"/>
+      <w:pPr>
+        <w:ind w:left="2160" w:hanging="360"/>
+      </w:pPr>
+      <w:rPr>
+        <w:rFonts w:ascii="Wingdings" w:hAnsi="Wingdings" w:hint="default"/>
+      </w:rPr>
+    </w:lvl>
+    <w:lvl w:ilvl="3" w:tplc="04130001" w:tentative="1">
+      <w:start w:val="1"/>
+      <w:numFmt w:val="bullet"/>
+      <w:lvlText w:val=""/>
+      <w:lvlJc w:val="left"/>
+      <w:pPr>
+        <w:ind w:left="2880" w:hanging="360"/>
+      </w:pPr>
+      <w:rPr>
+        <w:rFonts w:ascii="Symbol" w:hAnsi="Symbol" w:hint="default"/>
+      </w:rPr>
+    </w:lvl>
+    <w:lvl w:ilvl="4" w:tplc="04130003" w:tentative="1">
+      <w:start w:val="1"/>
+      <w:numFmt w:val="bullet"/>
+      <w:lvlText w:val="o"/>
+      <w:lvlJc w:val="left"/>
+      <w:pPr>
+        <w:ind w:left="3600" w:hanging="360"/>
+      </w:pPr>
+      <w:rPr>
+        <w:rFonts w:ascii="Courier New" w:hAnsi="Courier New" w:cs="Courier New" w:hint="default"/>
+      </w:rPr>
+    </w:lvl>
+    <w:lvl w:ilvl="5" w:tplc="04130005" w:tentative="1">
+      <w:start w:val="1"/>
+      <w:numFmt w:val="bullet"/>
+      <w:lvlText w:val=""/>
+      <w:lvlJc w:val="left"/>
+      <w:pPr>
+        <w:ind w:left="4320" w:hanging="360"/>
+      </w:pPr>
+      <w:rPr>
+        <w:rFonts w:ascii="Wingdings" w:hAnsi="Wingdings" w:hint="default"/>
+      </w:rPr>
+    </w:lvl>
+    <w:lvl w:ilvl="6" w:tplc="04130001" w:tentative="1">
+      <w:start w:val="1"/>
+      <w:numFmt w:val="bullet"/>
+      <w:lvlText w:val=""/>
+      <w:lvlJc w:val="left"/>
+      <w:pPr>
+        <w:ind w:left="5040" w:hanging="360"/>
+      </w:pPr>
+      <w:rPr>
+        <w:rFonts w:ascii="Symbol" w:hAnsi="Symbol" w:hint="default"/>
+      </w:rPr>
+    </w:lvl>
+    <w:lvl w:ilvl="7" w:tplc="04130003" w:tentative="1">
+      <w:start w:val="1"/>
+      <w:numFmt w:val="bullet"/>
+      <w:lvlText w:val="o"/>
+      <w:lvlJc w:val="left"/>
+      <w:pPr>
+        <w:ind w:left="5760" w:hanging="360"/>
+      </w:pPr>
+      <w:rPr>
+        <w:rFonts w:ascii="Courier New" w:hAnsi="Courier New" w:cs="Courier New" w:hint="default"/>
+      </w:rPr>
+    </w:lvl>
+    <w:lvl w:ilvl="8" w:tplc="04130005" w:tentative="1">
+      <w:start w:val="1"/>
+      <w:numFmt w:val="bullet"/>
+      <w:lvlText w:val=""/>
+      <w:lvlJc w:val="left"/>
+      <w:pPr>
+        <w:ind w:left="6480" w:hanging="360"/>
+      </w:pPr>
+      <w:rPr>
+        <w:rFonts w:ascii="Wingdings" w:hAnsi="Wingdings" w:hint="default"/>
+      </w:rPr>
+    </w:lvl>
+  </w:abstractNum>
+  <w:abstractNum w:abstractNumId="6" w15:restartNumberingAfterBreak="0">
+    <w:nsid w:val="66616EF6"/>
+    <w:multiLevelType w:val="hybridMultilevel"/>
+    <w:tmpl w:val="3288DD8E"/>
+    <w:lvl w:ilvl="0" w:tplc="04130007">
+      <w:start w:val="1"/>
+      <w:numFmt w:val="bullet"/>
+      <w:lvlText w:val=""/>
+      <w:lvlPicBulletId w:val="0"/>
+      <w:lvlJc w:val="left"/>
+      <w:pPr>
+        <w:ind w:left="1080" w:hanging="360"/>
+      </w:pPr>
+      <w:rPr>
+        <w:rFonts w:ascii="Symbol" w:hAnsi="Symbol" w:hint="default"/>
+      </w:rPr>
+    </w:lvl>
+    <w:lvl w:ilvl="1" w:tplc="04130003" w:tentative="1">
+      <w:start w:val="1"/>
+      <w:numFmt w:val="bullet"/>
+      <w:lvlText w:val="o"/>
+      <w:lvlJc w:val="left"/>
+      <w:pPr>
+        <w:ind w:left="1800" w:hanging="360"/>
+      </w:pPr>
+      <w:rPr>
+        <w:rFonts w:ascii="Courier New" w:hAnsi="Courier New" w:cs="Courier New" w:hint="default"/>
+      </w:rPr>
+    </w:lvl>
+    <w:lvl w:ilvl="2" w:tplc="04130005" w:tentative="1">
+      <w:start w:val="1"/>
+      <w:numFmt w:val="bullet"/>
+      <w:lvlText w:val=""/>
+      <w:lvlJc w:val="left"/>
+      <w:pPr>
+        <w:ind w:left="2520" w:hanging="360"/>
+      </w:pPr>
+      <w:rPr>
+        <w:rFonts w:ascii="Wingdings" w:hAnsi="Wingdings" w:hint="default"/>
+      </w:rPr>
+    </w:lvl>
+    <w:lvl w:ilvl="3" w:tplc="04130001" w:tentative="1">
+      <w:start w:val="1"/>
+      <w:numFmt w:val="bullet"/>
+      <w:lvlText w:val=""/>
+      <w:lvlJc w:val="left"/>
+      <w:pPr>
+        <w:ind w:left="3240" w:hanging="360"/>
+      </w:pPr>
+      <w:rPr>
+        <w:rFonts w:ascii="Symbol" w:hAnsi="Symbol" w:hint="default"/>
+      </w:rPr>
+    </w:lvl>
+    <w:lvl w:ilvl="4" w:tplc="04130003" w:tentative="1">
+      <w:start w:val="1"/>
+      <w:numFmt w:val="bullet"/>
+      <w:lvlText w:val="o"/>
+      <w:lvlJc w:val="left"/>
+      <w:pPr>
+        <w:ind w:left="3960" w:hanging="360"/>
+      </w:pPr>
+      <w:rPr>
+        <w:rFonts w:ascii="Courier New" w:hAnsi="Courier New" w:cs="Courier New" w:hint="default"/>
+      </w:rPr>
+    </w:lvl>
+    <w:lvl w:ilvl="5" w:tplc="04130005" w:tentative="1">
+      <w:start w:val="1"/>
+      <w:numFmt w:val="bullet"/>
+      <w:lvlText w:val=""/>
+      <w:lvlJc w:val="left"/>
+      <w:pPr>
+        <w:ind w:left="4680" w:hanging="360"/>
+      </w:pPr>
+      <w:rPr>
+        <w:rFonts w:ascii="Wingdings" w:hAnsi="Wingdings" w:hint="default"/>
+      </w:rPr>
+    </w:lvl>
+    <w:lvl w:ilvl="6" w:tplc="04130001" w:tentative="1">
+      <w:start w:val="1"/>
+      <w:numFmt w:val="bullet"/>
+      <w:lvlText w:val=""/>
+      <w:lvlJc w:val="left"/>
+      <w:pPr>
+        <w:ind w:left="5400" w:hanging="360"/>
+      </w:pPr>
+      <w:rPr>
+        <w:rFonts w:ascii="Symbol" w:hAnsi="Symbol" w:hint="default"/>
+      </w:rPr>
+    </w:lvl>
+    <w:lvl w:ilvl="7" w:tplc="04130003" w:tentative="1">
+      <w:start w:val="1"/>
+      <w:numFmt w:val="bullet"/>
+      <w:lvlText w:val="o"/>
+      <w:lvlJc w:val="left"/>
+      <w:pPr>
+        <w:ind w:left="6120" w:hanging="360"/>
+      </w:pPr>
+      <w:rPr>
+        <w:rFonts w:ascii="Courier New" w:hAnsi="Courier New" w:cs="Courier New" w:hint="default"/>
+      </w:rPr>
+    </w:lvl>
+    <w:lvl w:ilvl="8" w:tplc="04130005" w:tentative="1">
+      <w:start w:val="1"/>
+      <w:numFmt w:val="bullet"/>
+      <w:lvlText w:val=""/>
+      <w:lvlJc w:val="left"/>
+      <w:pPr>
+        <w:ind w:left="6840" w:hanging="360"/>
+      </w:pPr>
+      <w:rPr>
+        <w:rFonts w:ascii="Wingdings" w:hAnsi="Wingdings" w:hint="default"/>
+      </w:rPr>
+    </w:lvl>
+  </w:abstractNum>
+  <w:abstractNum w:abstractNumId="7" w15:restartNumberingAfterBreak="0">
     <w:nsid w:val="72E63D15"/>
     <w:multiLevelType w:val="hybridMultilevel"/>
-    <w:tmpl w:val="30E62F52"/>
+    <w:tmpl w:val="FFB8C7AC"/>
     <w:lvl w:ilvl="0" w:tplc="04130001">
       <w:start w:val="1"/>
       <w:numFmt w:val="bullet"/>
@@ -539,7 +2553,28 @@
     </w:lvl>
   </w:abstractNum>
   <w:num w:numId="1">
+    <w:abstractNumId w:val="7"/>
+  </w:num>
+  <w:num w:numId="2">
+    <w:abstractNumId w:val="4"/>
+  </w:num>
+  <w:num w:numId="3">
     <w:abstractNumId w:val="0"/>
+  </w:num>
+  <w:num w:numId="4">
+    <w:abstractNumId w:val="5"/>
+  </w:num>
+  <w:num w:numId="5">
+    <w:abstractNumId w:val="6"/>
+  </w:num>
+  <w:num w:numId="6">
+    <w:abstractNumId w:val="3"/>
+  </w:num>
+  <w:num w:numId="7">
+    <w:abstractNumId w:val="2"/>
+  </w:num>
+  <w:num w:numId="8">
+    <w:abstractNumId w:val="1"/>
   </w:num>
 </w:numbering>
 </file>

</xml_diff>

<commit_message>
wijzigingen interview en hernieuwde opdracht
</commit_message>
<xml_diff>
--- a/Project documents/Hernieuwde opdracht.docx
+++ b/Project documents/Hernieuwde opdracht.docx
@@ -10,6 +10,73 @@
           <w:lang w:val="en-US"/>
         </w:rPr>
       </w:pPr>
+      <w:r>
+        <w:rPr>
+          <w:rFonts w:ascii="Calibri" w:eastAsiaTheme="majorEastAsia" w:hAnsi="Calibri" w:cstheme="majorBidi"/>
+          <w:caps/>
+          <w:noProof/>
+          <w:color w:val="000000" w:themeColor="text1"/>
+          <w:spacing w:val="-20"/>
+          <w:kern w:val="28"/>
+          <w:sz w:val="72"/>
+          <w:szCs w:val="72"/>
+        </w:rPr>
+        <w:drawing>
+          <wp:anchor distT="0" distB="0" distL="114300" distR="114300" simplePos="0" relativeHeight="251659264" behindDoc="0" locked="0" layoutInCell="1" allowOverlap="1" wp14:anchorId="45E11761" wp14:editId="674ABCE0">
+            <wp:simplePos x="0" y="0"/>
+            <wp:positionH relativeFrom="page">
+              <wp:align>right</wp:align>
+            </wp:positionH>
+            <wp:positionV relativeFrom="paragraph">
+              <wp:posOffset>-899160</wp:posOffset>
+            </wp:positionV>
+            <wp:extent cx="861060" cy="861060"/>
+            <wp:effectExtent l="0" t="0" r="0" b="0"/>
+            <wp:wrapNone/>
+            <wp:docPr id="1" name="Afbeelding 1"/>
+            <wp:cNvGraphicFramePr>
+              <a:graphicFrameLocks xmlns:a="http://schemas.openxmlformats.org/drawingml/2006/main" noChangeAspect="1"/>
+            </wp:cNvGraphicFramePr>
+            <a:graphic xmlns:a="http://schemas.openxmlformats.org/drawingml/2006/main">
+              <a:graphicData uri="http://schemas.openxmlformats.org/drawingml/2006/picture">
+                <pic:pic xmlns:pic="http://schemas.openxmlformats.org/drawingml/2006/picture">
+                  <pic:nvPicPr>
+                    <pic:cNvPr id="1" name="logo.jpg"/>
+                    <pic:cNvPicPr/>
+                  </pic:nvPicPr>
+                  <pic:blipFill>
+                    <a:blip r:embed="rId7">
+                      <a:extLst>
+                        <a:ext uri="{28A0092B-C50C-407E-A947-70E740481C1C}">
+                          <a14:useLocalDpi xmlns:a14="http://schemas.microsoft.com/office/drawing/2010/main" val="0"/>
+                        </a:ext>
+                      </a:extLst>
+                    </a:blip>
+                    <a:stretch>
+                      <a:fillRect/>
+                    </a:stretch>
+                  </pic:blipFill>
+                  <pic:spPr>
+                    <a:xfrm flipH="1">
+                      <a:off x="0" y="0"/>
+                      <a:ext cx="861060" cy="861060"/>
+                    </a:xfrm>
+                    <a:prstGeom prst="rect">
+                      <a:avLst/>
+                    </a:prstGeom>
+                  </pic:spPr>
+                </pic:pic>
+              </a:graphicData>
+            </a:graphic>
+            <wp14:sizeRelH relativeFrom="page">
+              <wp14:pctWidth>0</wp14:pctWidth>
+            </wp14:sizeRelH>
+            <wp14:sizeRelV relativeFrom="page">
+              <wp14:pctHeight>0</wp14:pctHeight>
+            </wp14:sizeRelV>
+          </wp:anchor>
+        </w:drawing>
+      </w:r>
       <w:proofErr w:type="spellStart"/>
       <w:r>
         <w:rPr>
@@ -89,13 +156,33 @@
           <w:lang w:val="en-US"/>
         </w:rPr>
       </w:pPr>
-      <w:r>
-        <w:rPr>
-          <w:sz w:val="24"/>
-          <w:szCs w:val="28"/>
-          <w:lang w:val="en-US"/>
-        </w:rPr>
-        <w:t>Barroc-IT grew fast in a short amount of time and couldn’t really keep up with all the work they needed to do, that is why we were chosen to make this product.</w:t>
+      <w:proofErr w:type="spellStart"/>
+      <w:r>
+        <w:rPr>
+          <w:sz w:val="24"/>
+          <w:szCs w:val="28"/>
+          <w:lang w:val="en-US"/>
+        </w:rPr>
+        <w:t>Barroc</w:t>
+      </w:r>
+      <w:proofErr w:type="spellEnd"/>
+      <w:r>
+        <w:rPr>
+          <w:sz w:val="24"/>
+          <w:szCs w:val="28"/>
+          <w:lang w:val="en-US"/>
+        </w:rPr>
+        <w:t xml:space="preserve">-IT grew fast in a short amount of time and couldn’t really keep up with all the work </w:t>
+      </w:r>
+      <w:bookmarkStart w:id="0" w:name="_GoBack"/>
+      <w:bookmarkEnd w:id="0"/>
+      <w:r>
+        <w:rPr>
+          <w:sz w:val="24"/>
+          <w:szCs w:val="28"/>
+          <w:lang w:val="en-US"/>
+        </w:rPr>
+        <w:t>they needed to do, that is why we were chosen to make this product.</w:t>
       </w:r>
     </w:p>
     <w:p>
@@ -1272,7 +1359,31 @@
           <w:szCs w:val="28"/>
           <w:lang w:val="en-US"/>
         </w:rPr>
-        <w:t>It needs to choose a customer</w:t>
+        <w:t>All departments need</w:t>
+      </w:r>
+      <w:r>
+        <w:rPr>
+          <w:sz w:val="24"/>
+          <w:szCs w:val="28"/>
+          <w:lang w:val="en-US"/>
+        </w:rPr>
+        <w:t xml:space="preserve"> to </w:t>
+      </w:r>
+      <w:r>
+        <w:rPr>
+          <w:sz w:val="24"/>
+          <w:szCs w:val="28"/>
+          <w:lang w:val="en-US"/>
+        </w:rPr>
+        <w:t xml:space="preserve">be able to </w:t>
+      </w:r>
+      <w:r>
+        <w:rPr>
+          <w:sz w:val="24"/>
+          <w:szCs w:val="28"/>
+          <w:lang w:val="en-US"/>
+        </w:rPr>
+        <w:t>choose a customer</w:t>
       </w:r>
     </w:p>
     <w:p>
@@ -1530,8 +1641,6 @@
         </w:rPr>
         <w:t>The help function needs to explain what all the buttons do.</w:t>
       </w:r>
-      <w:bookmarkStart w:id="0" w:name="_GoBack"/>
-      <w:bookmarkEnd w:id="0"/>
     </w:p>
     <w:p>
       <w:pPr>
@@ -1640,6 +1749,56 @@
     </w:sectPr>
   </w:body>
 </w:document>
+</file>
+
+<file path=word/endnotes.xml><?xml version="1.0" encoding="utf-8"?>
+<w:endnotes xmlns:wpc="http://schemas.microsoft.com/office/word/2010/wordprocessingCanvas" xmlns:mc="http://schemas.openxmlformats.org/markup-compatibility/2006" xmlns:o="urn:schemas-microsoft-com:office:office" xmlns:r="http://schemas.openxmlformats.org/officeDocument/2006/relationships" xmlns:m="http://schemas.openxmlformats.org/officeDocument/2006/math" xmlns:v="urn:schemas-microsoft-com:vml" xmlns:wp14="http://schemas.microsoft.com/office/word/2010/wordprocessingDrawing" xmlns:wp="http://schemas.openxmlformats.org/drawingml/2006/wordprocessingDrawing" xmlns:w10="urn:schemas-microsoft-com:office:word" xmlns:w="http://schemas.openxmlformats.org/wordprocessingml/2006/main" xmlns:w14="http://schemas.microsoft.com/office/word/2010/wordml" xmlns:w15="http://schemas.microsoft.com/office/word/2012/wordml" xmlns:wpg="http://schemas.microsoft.com/office/word/2010/wordprocessingGroup" xmlns:wpi="http://schemas.microsoft.com/office/word/2010/wordprocessingInk" xmlns:wne="http://schemas.microsoft.com/office/word/2006/wordml" xmlns:wps="http://schemas.microsoft.com/office/word/2010/wordprocessingShape" mc:Ignorable="w14 w15 wp14">
+  <w:endnote w:type="separator" w:id="-1">
+    <w:p>
+      <w:pPr>
+        <w:spacing w:after="0" w:line="240" w:lineRule="auto"/>
+      </w:pPr>
+      <w:r>
+        <w:separator/>
+      </w:r>
+    </w:p>
+  </w:endnote>
+  <w:endnote w:type="continuationSeparator" w:id="0">
+    <w:p>
+      <w:pPr>
+        <w:spacing w:after="0" w:line="240" w:lineRule="auto"/>
+      </w:pPr>
+      <w:r>
+        <w:continuationSeparator/>
+      </w:r>
+    </w:p>
+  </w:endnote>
+</w:endnotes>
+</file>
+
+<file path=word/footnotes.xml><?xml version="1.0" encoding="utf-8"?>
+<w:footnotes xmlns:wpc="http://schemas.microsoft.com/office/word/2010/wordprocessingCanvas" xmlns:mc="http://schemas.openxmlformats.org/markup-compatibility/2006" xmlns:o="urn:schemas-microsoft-com:office:office" xmlns:r="http://schemas.openxmlformats.org/officeDocument/2006/relationships" xmlns:m="http://schemas.openxmlformats.org/officeDocument/2006/math" xmlns:v="urn:schemas-microsoft-com:vml" xmlns:wp14="http://schemas.microsoft.com/office/word/2010/wordprocessingDrawing" xmlns:wp="http://schemas.openxmlformats.org/drawingml/2006/wordprocessingDrawing" xmlns:w10="urn:schemas-microsoft-com:office:word" xmlns:w="http://schemas.openxmlformats.org/wordprocessingml/2006/main" xmlns:w14="http://schemas.microsoft.com/office/word/2010/wordml" xmlns:w15="http://schemas.microsoft.com/office/word/2012/wordml" xmlns:wpg="http://schemas.microsoft.com/office/word/2010/wordprocessingGroup" xmlns:wpi="http://schemas.microsoft.com/office/word/2010/wordprocessingInk" xmlns:wne="http://schemas.microsoft.com/office/word/2006/wordml" xmlns:wps="http://schemas.microsoft.com/office/word/2010/wordprocessingShape" mc:Ignorable="w14 w15 wp14">
+  <w:footnote w:type="separator" w:id="-1">
+    <w:p>
+      <w:pPr>
+        <w:spacing w:after="0" w:line="240" w:lineRule="auto"/>
+      </w:pPr>
+      <w:r>
+        <w:separator/>
+      </w:r>
+    </w:p>
+  </w:footnote>
+  <w:footnote w:type="continuationSeparator" w:id="0">
+    <w:p>
+      <w:pPr>
+        <w:spacing w:after="0" w:line="240" w:lineRule="auto"/>
+      </w:pPr>
+      <w:r>
+        <w:continuationSeparator/>
+      </w:r>
+    </w:p>
+  </w:footnote>
+</w:footnotes>
 </file>
 
 <file path=word/numbering.xml><?xml version="1.0" encoding="utf-8"?>
@@ -1665,7 +1824,7 @@
         <v:path o:extrusionok="f" gradientshapeok="t" o:connecttype="rect"/>
         <o:lock v:ext="edit" aspectratio="t"/>
       </v:shapetype>
-      <v:shape id="_x0000_i1041" type="#_x0000_t75" style="width:11.4pt;height:11.4pt" o:bullet="t">
+      <v:shape id="_x0000_i1042" type="#_x0000_t75" style="width:11.4pt;height:11.4pt" o:bullet="t">
         <v:imagedata r:id="rId1" o:title="mso9006"/>
       </v:shape>
     </w:pict>
@@ -3011,6 +3170,50 @@
       <w:contextualSpacing/>
     </w:pPr>
   </w:style>
+  <w:style w:type="paragraph" w:styleId="Koptekst">
+    <w:name w:val="header"/>
+    <w:basedOn w:val="Standaard"/>
+    <w:link w:val="KoptekstChar"/>
+    <w:uiPriority w:val="99"/>
+    <w:unhideWhenUsed/>
+    <w:rsid w:val="006E1450"/>
+    <w:pPr>
+      <w:tabs>
+        <w:tab w:val="center" w:pos="4536"/>
+        <w:tab w:val="right" w:pos="9072"/>
+      </w:tabs>
+      <w:spacing w:after="0" w:line="240" w:lineRule="auto"/>
+    </w:pPr>
+  </w:style>
+  <w:style w:type="character" w:customStyle="1" w:styleId="KoptekstChar">
+    <w:name w:val="Koptekst Char"/>
+    <w:basedOn w:val="Standaardalinea-lettertype"/>
+    <w:link w:val="Koptekst"/>
+    <w:uiPriority w:val="99"/>
+    <w:rsid w:val="006E1450"/>
+  </w:style>
+  <w:style w:type="paragraph" w:styleId="Voettekst">
+    <w:name w:val="footer"/>
+    <w:basedOn w:val="Standaard"/>
+    <w:link w:val="VoettekstChar"/>
+    <w:uiPriority w:val="99"/>
+    <w:unhideWhenUsed/>
+    <w:rsid w:val="006E1450"/>
+    <w:pPr>
+      <w:tabs>
+        <w:tab w:val="center" w:pos="4536"/>
+        <w:tab w:val="right" w:pos="9072"/>
+      </w:tabs>
+      <w:spacing w:after="0" w:line="240" w:lineRule="auto"/>
+    </w:pPr>
+  </w:style>
+  <w:style w:type="character" w:customStyle="1" w:styleId="VoettekstChar">
+    <w:name w:val="Voettekst Char"/>
+    <w:basedOn w:val="Standaardalinea-lettertype"/>
+    <w:link w:val="Voettekst"/>
+    <w:uiPriority w:val="99"/>
+    <w:rsid w:val="006E1450"/>
+  </w:style>
 </w:styles>
 </file>
 

</xml_diff>

<commit_message>
wijzigingen hernieuwde opdracht V 0.3
</commit_message>
<xml_diff>
--- a/Project documents/Hernieuwde opdracht.docx
+++ b/Project documents/Hernieuwde opdracht.docx
@@ -20,6 +20,7 @@
           <w:kern w:val="28"/>
           <w:sz w:val="72"/>
           <w:szCs w:val="72"/>
+          <w:lang w:eastAsia="nl-NL"/>
         </w:rPr>
         <w:drawing>
           <wp:anchor distT="0" distB="0" distL="114300" distR="114300" simplePos="0" relativeHeight="251659264" behindDoc="0" locked="0" layoutInCell="1" allowOverlap="1" wp14:anchorId="45E11761" wp14:editId="674ABCE0">
@@ -45,7 +46,7 @@
                     <pic:cNvPicPr/>
                   </pic:nvPicPr>
                   <pic:blipFill>
-                    <a:blip r:embed="rId7">
+                    <a:blip r:embed="rId8">
                       <a:extLst>
                         <a:ext uri="{28A0092B-C50C-407E-A947-70E740481C1C}">
                           <a14:useLocalDpi xmlns:a14="http://schemas.microsoft.com/office/drawing/2010/main" val="0"/>
@@ -77,34 +78,14 @@
           </wp:anchor>
         </w:drawing>
       </w:r>
-      <w:proofErr w:type="spellStart"/>
       <w:r>
         <w:rPr>
           <w:sz w:val="28"/>
           <w:szCs w:val="28"/>
           <w:lang w:val="en-US"/>
         </w:rPr>
-        <w:t>Hernieuwde</w:t>
-      </w:r>
-      <w:proofErr w:type="spellEnd"/>
-      <w:r>
-        <w:rPr>
-          <w:sz w:val="28"/>
-          <w:szCs w:val="28"/>
-          <w:lang w:val="en-US"/>
-        </w:rPr>
-        <w:t xml:space="preserve"> </w:t>
-      </w:r>
-      <w:proofErr w:type="spellStart"/>
-      <w:r>
-        <w:rPr>
-          <w:sz w:val="28"/>
-          <w:szCs w:val="28"/>
-          <w:lang w:val="en-US"/>
-        </w:rPr>
-        <w:t>opdracht</w:t>
-      </w:r>
-      <w:proofErr w:type="spellEnd"/>
+        <w:t>Hernieuwde opdracht</w:t>
+      </w:r>
       <w:r>
         <w:rPr>
           <w:sz w:val="28"/>
@@ -156,395 +137,359 @@
           <w:lang w:val="en-US"/>
         </w:rPr>
       </w:pPr>
-      <w:proofErr w:type="spellStart"/>
-      <w:r>
-        <w:rPr>
-          <w:sz w:val="24"/>
-          <w:szCs w:val="28"/>
-          <w:lang w:val="en-US"/>
-        </w:rPr>
-        <w:t>Barroc</w:t>
-      </w:r>
-      <w:proofErr w:type="spellEnd"/>
-      <w:r>
-        <w:rPr>
-          <w:sz w:val="24"/>
-          <w:szCs w:val="28"/>
-          <w:lang w:val="en-US"/>
-        </w:rPr>
-        <w:t xml:space="preserve">-IT grew fast in a short amount of time and couldn’t really keep up with all the work </w:t>
+      <w:r>
+        <w:rPr>
+          <w:sz w:val="24"/>
+          <w:szCs w:val="28"/>
+          <w:lang w:val="en-US"/>
+        </w:rPr>
+        <w:t>Barroc-IT grew fast in a short amount of time and couldn’t really keep up with all the work they needed to do, that is why we were chosen to make this product.</w:t>
+      </w:r>
+    </w:p>
+    <w:p>
+      <w:pPr>
+        <w:rPr>
+          <w:sz w:val="24"/>
+          <w:szCs w:val="28"/>
+          <w:lang w:val="en-US"/>
+        </w:rPr>
+      </w:pPr>
+    </w:p>
+    <w:p>
+      <w:pPr>
+        <w:rPr>
+          <w:sz w:val="24"/>
+          <w:szCs w:val="28"/>
+          <w:lang w:val="en-US"/>
+        </w:rPr>
+      </w:pPr>
+      <w:r>
+        <w:rPr>
+          <w:sz w:val="24"/>
+          <w:szCs w:val="28"/>
+          <w:lang w:val="en-US"/>
+        </w:rPr>
+        <w:t>After the interviews, we agreed on a few requirements for the final product.</w:t>
+      </w:r>
+    </w:p>
+    <w:p>
+      <w:pPr>
+        <w:rPr>
+          <w:sz w:val="24"/>
+          <w:szCs w:val="28"/>
+          <w:lang w:val="en-US"/>
+        </w:rPr>
+      </w:pPr>
+      <w:r>
+        <w:rPr>
+          <w:sz w:val="24"/>
+          <w:szCs w:val="28"/>
+          <w:lang w:val="en-US"/>
+        </w:rPr>
+        <w:t>First of all: Who can do what in the application?</w:t>
+      </w:r>
+    </w:p>
+    <w:p>
+      <w:pPr>
+        <w:pStyle w:val="Lijstalinea"/>
+        <w:numPr>
+          <w:ilvl w:val="0"/>
+          <w:numId w:val="1"/>
+        </w:numPr>
+        <w:rPr>
+          <w:sz w:val="24"/>
+          <w:szCs w:val="28"/>
+          <w:lang w:val="en-US"/>
+        </w:rPr>
+      </w:pPr>
+      <w:r>
+        <w:rPr>
+          <w:sz w:val="24"/>
+          <w:szCs w:val="28"/>
+          <w:lang w:val="en-US"/>
+        </w:rPr>
+        <w:t>The sales department has to see if a customer is credit</w:t>
+      </w:r>
+      <w:r>
+        <w:rPr>
+          <w:sz w:val="24"/>
+          <w:szCs w:val="28"/>
+          <w:lang w:val="en-US"/>
+        </w:rPr>
+        <w:t xml:space="preserve"> </w:t>
+      </w:r>
+      <w:r>
+        <w:rPr>
+          <w:sz w:val="24"/>
+          <w:szCs w:val="28"/>
+          <w:lang w:val="en-US"/>
+        </w:rPr>
+        <w:t>worthy, and they want to see when a customer has a payment delay.</w:t>
+      </w:r>
+    </w:p>
+    <w:p>
+      <w:pPr>
+        <w:pStyle w:val="Lijstalinea"/>
+        <w:rPr>
+          <w:sz w:val="24"/>
+          <w:szCs w:val="28"/>
+          <w:lang w:val="en-US"/>
+        </w:rPr>
+      </w:pPr>
+    </w:p>
+    <w:p>
+      <w:pPr>
+        <w:pStyle w:val="Lijstalinea"/>
+        <w:rPr>
+          <w:sz w:val="24"/>
+          <w:szCs w:val="28"/>
+          <w:lang w:val="en-US"/>
+        </w:rPr>
+      </w:pPr>
+      <w:r>
+        <w:rPr>
+          <w:sz w:val="24"/>
+          <w:szCs w:val="28"/>
+          <w:lang w:val="en-US"/>
+        </w:rPr>
+        <w:t>In the database the sales department wants to see and edit the following data:</w:t>
+      </w:r>
+    </w:p>
+    <w:p>
+      <w:pPr>
+        <w:pStyle w:val="Lijstalinea"/>
+        <w:numPr>
+          <w:ilvl w:val="0"/>
+          <w:numId w:val="3"/>
+        </w:numPr>
+        <w:rPr>
+          <w:sz w:val="24"/>
+          <w:szCs w:val="28"/>
+          <w:lang w:val="en-US"/>
+        </w:rPr>
+      </w:pPr>
+      <w:r>
+        <w:rPr>
+          <w:sz w:val="24"/>
+          <w:szCs w:val="28"/>
+          <w:lang w:val="en-US"/>
+        </w:rPr>
+        <w:t>Bank account number</w:t>
+      </w:r>
+    </w:p>
+    <w:p>
+      <w:pPr>
+        <w:pStyle w:val="Lijstalinea"/>
+        <w:numPr>
+          <w:ilvl w:val="0"/>
+          <w:numId w:val="3"/>
+        </w:numPr>
+        <w:rPr>
+          <w:sz w:val="24"/>
+          <w:szCs w:val="28"/>
+          <w:lang w:val="en-US"/>
+        </w:rPr>
+      </w:pPr>
+      <w:r>
+        <w:rPr>
+          <w:sz w:val="24"/>
+          <w:szCs w:val="28"/>
+          <w:lang w:val="en-US"/>
+        </w:rPr>
+        <w:t>Credit balance</w:t>
+      </w:r>
+    </w:p>
+    <w:p>
+      <w:pPr>
+        <w:pStyle w:val="Lijstalinea"/>
+        <w:numPr>
+          <w:ilvl w:val="0"/>
+          <w:numId w:val="3"/>
+        </w:numPr>
+        <w:rPr>
+          <w:sz w:val="24"/>
+          <w:szCs w:val="28"/>
+          <w:lang w:val="en-US"/>
+        </w:rPr>
+      </w:pPr>
+      <w:r>
+        <w:rPr>
+          <w:sz w:val="24"/>
+          <w:szCs w:val="28"/>
+          <w:lang w:val="en-US"/>
+        </w:rPr>
+        <w:t>Number of invoices</w:t>
+      </w:r>
+    </w:p>
+    <w:p>
+      <w:pPr>
+        <w:pStyle w:val="Lijstalinea"/>
+        <w:numPr>
+          <w:ilvl w:val="0"/>
+          <w:numId w:val="3"/>
+        </w:numPr>
+        <w:rPr>
+          <w:sz w:val="24"/>
+          <w:szCs w:val="28"/>
+          <w:lang w:val="en-US"/>
+        </w:rPr>
+      </w:pPr>
+      <w:r>
+        <w:rPr>
+          <w:sz w:val="24"/>
+          <w:szCs w:val="28"/>
+          <w:lang w:val="en-US"/>
+        </w:rPr>
+        <w:t>Gross revenue</w:t>
+      </w:r>
+    </w:p>
+    <w:p>
+      <w:pPr>
+        <w:pStyle w:val="Lijstalinea"/>
+        <w:numPr>
+          <w:ilvl w:val="0"/>
+          <w:numId w:val="3"/>
+        </w:numPr>
+        <w:rPr>
+          <w:sz w:val="24"/>
+          <w:szCs w:val="28"/>
+          <w:lang w:val="en-US"/>
+        </w:rPr>
+      </w:pPr>
+      <w:r>
+        <w:rPr>
+          <w:sz w:val="24"/>
+          <w:szCs w:val="28"/>
+          <w:lang w:val="en-US"/>
+        </w:rPr>
+        <w:t>Limit</w:t>
+      </w:r>
+    </w:p>
+    <w:p>
+      <w:pPr>
+        <w:pStyle w:val="Lijstalinea"/>
+        <w:numPr>
+          <w:ilvl w:val="0"/>
+          <w:numId w:val="3"/>
+        </w:numPr>
+        <w:rPr>
+          <w:sz w:val="24"/>
+          <w:szCs w:val="28"/>
+          <w:lang w:val="en-US"/>
+        </w:rPr>
+      </w:pPr>
+      <w:r>
+        <w:rPr>
+          <w:sz w:val="24"/>
+          <w:szCs w:val="28"/>
+          <w:lang w:val="en-US"/>
+        </w:rPr>
+        <w:t>Ledger account number</w:t>
+      </w:r>
+    </w:p>
+    <w:p>
+      <w:pPr>
+        <w:pStyle w:val="Lijstalinea"/>
+        <w:numPr>
+          <w:ilvl w:val="0"/>
+          <w:numId w:val="3"/>
+        </w:numPr>
+        <w:rPr>
+          <w:sz w:val="24"/>
+          <w:szCs w:val="28"/>
+          <w:lang w:val="en-US"/>
+        </w:rPr>
+      </w:pPr>
+      <w:r>
+        <w:rPr>
+          <w:sz w:val="24"/>
+          <w:szCs w:val="28"/>
+          <w:lang w:val="en-US"/>
+        </w:rPr>
+        <w:t>Tax code</w:t>
+      </w:r>
+    </w:p>
+    <w:p>
+      <w:pPr>
+        <w:pStyle w:val="Lijstalinea"/>
+        <w:rPr>
+          <w:sz w:val="24"/>
+          <w:szCs w:val="28"/>
+          <w:lang w:val="en-US"/>
+        </w:rPr>
+      </w:pPr>
+    </w:p>
+    <w:p>
+      <w:pPr>
+        <w:pStyle w:val="Lijstalinea"/>
+        <w:numPr>
+          <w:ilvl w:val="0"/>
+          <w:numId w:val="1"/>
+        </w:numPr>
+        <w:rPr>
+          <w:sz w:val="24"/>
+          <w:szCs w:val="28"/>
+          <w:lang w:val="en-US"/>
+        </w:rPr>
+      </w:pPr>
+      <w:r>
+        <w:rPr>
+          <w:sz w:val="24"/>
+          <w:szCs w:val="28"/>
+          <w:lang w:val="en-US"/>
+        </w:rPr>
+        <w:t>The chief executive said in the interview that he isn’t really going to use the application, but it will probably come in handy to give him access to all the data the other departments have access to.</w:t>
+      </w:r>
+    </w:p>
+    <w:p>
+      <w:pPr>
+        <w:pStyle w:val="Lijstalinea"/>
+        <w:rPr>
+          <w:sz w:val="24"/>
+          <w:szCs w:val="28"/>
+          <w:lang w:val="en-US"/>
+        </w:rPr>
+      </w:pPr>
+    </w:p>
+    <w:p>
+      <w:pPr>
+        <w:pStyle w:val="Lijstalinea"/>
+        <w:numPr>
+          <w:ilvl w:val="0"/>
+          <w:numId w:val="1"/>
+        </w:numPr>
+        <w:rPr>
+          <w:sz w:val="24"/>
+          <w:szCs w:val="28"/>
+          <w:lang w:val="en-US"/>
+        </w:rPr>
+      </w:pPr>
+      <w:r>
+        <w:rPr>
+          <w:sz w:val="24"/>
+          <w:szCs w:val="28"/>
+          <w:lang w:val="en-US"/>
+        </w:rPr>
+        <w:t>The finance department</w:t>
+      </w:r>
+      <w:r>
+        <w:rPr>
+          <w:sz w:val="24"/>
+          <w:szCs w:val="28"/>
+          <w:lang w:val="en-US"/>
+        </w:rPr>
+        <w:t xml:space="preserve"> has to be able to access all the bills and payments. </w:t>
+      </w:r>
+      <w:r>
+        <w:rPr>
+          <w:sz w:val="24"/>
+          <w:szCs w:val="28"/>
+          <w:lang w:val="en-US"/>
+        </w:rPr>
+        <w:t>They want to see if a customer is credit worthty.</w:t>
       </w:r>
       <w:bookmarkStart w:id="0" w:name="_GoBack"/>
       <w:bookmarkEnd w:id="0"/>
-      <w:r>
-        <w:rPr>
-          <w:sz w:val="24"/>
-          <w:szCs w:val="28"/>
-          <w:lang w:val="en-US"/>
-        </w:rPr>
-        <w:t>they needed to do, that is why we were chosen to make this product.</w:t>
-      </w:r>
-    </w:p>
-    <w:p>
-      <w:pPr>
-        <w:rPr>
-          <w:sz w:val="24"/>
-          <w:szCs w:val="28"/>
-          <w:lang w:val="en-US"/>
-        </w:rPr>
-      </w:pPr>
-    </w:p>
-    <w:p>
-      <w:pPr>
-        <w:rPr>
-          <w:sz w:val="24"/>
-          <w:szCs w:val="28"/>
-          <w:lang w:val="en-US"/>
-        </w:rPr>
-      </w:pPr>
-      <w:r>
-        <w:rPr>
-          <w:sz w:val="24"/>
-          <w:szCs w:val="28"/>
-          <w:lang w:val="en-US"/>
-        </w:rPr>
-        <w:t>After the interviews, we agreed on a few requirements for the final product.</w:t>
-      </w:r>
-    </w:p>
-    <w:p>
-      <w:pPr>
-        <w:rPr>
-          <w:sz w:val="24"/>
-          <w:szCs w:val="28"/>
-          <w:lang w:val="en-US"/>
-        </w:rPr>
-      </w:pPr>
-      <w:r>
-        <w:rPr>
-          <w:sz w:val="24"/>
-          <w:szCs w:val="28"/>
-          <w:lang w:val="en-US"/>
-        </w:rPr>
-        <w:t>First of all: Who can do what in the application?</w:t>
-      </w:r>
-    </w:p>
-    <w:p>
-      <w:pPr>
-        <w:pStyle w:val="Lijstalinea"/>
-        <w:numPr>
-          <w:ilvl w:val="0"/>
-          <w:numId w:val="1"/>
-        </w:numPr>
-        <w:rPr>
-          <w:sz w:val="24"/>
-          <w:szCs w:val="28"/>
-          <w:lang w:val="en-US"/>
-        </w:rPr>
-      </w:pPr>
-      <w:r>
-        <w:rPr>
-          <w:sz w:val="24"/>
-          <w:szCs w:val="28"/>
-          <w:lang w:val="en-US"/>
-        </w:rPr>
-        <w:t>The sales department has to see if a customer is credit</w:t>
-      </w:r>
-      <w:r>
-        <w:rPr>
-          <w:sz w:val="24"/>
-          <w:szCs w:val="28"/>
-          <w:lang w:val="en-US"/>
-        </w:rPr>
-        <w:t xml:space="preserve"> </w:t>
-      </w:r>
-      <w:r>
-        <w:rPr>
-          <w:sz w:val="24"/>
-          <w:szCs w:val="28"/>
-          <w:lang w:val="en-US"/>
-        </w:rPr>
-        <w:t>worthy, and they want to see when a customer has a payment delay.</w:t>
-      </w:r>
-    </w:p>
-    <w:p>
-      <w:pPr>
-        <w:pStyle w:val="Lijstalinea"/>
-        <w:rPr>
-          <w:sz w:val="24"/>
-          <w:szCs w:val="28"/>
-          <w:lang w:val="en-US"/>
-        </w:rPr>
-      </w:pPr>
-    </w:p>
-    <w:p>
-      <w:pPr>
-        <w:pStyle w:val="Lijstalinea"/>
-        <w:rPr>
-          <w:sz w:val="24"/>
-          <w:szCs w:val="28"/>
-          <w:lang w:val="en-US"/>
-        </w:rPr>
-      </w:pPr>
-      <w:r>
-        <w:rPr>
-          <w:sz w:val="24"/>
-          <w:szCs w:val="28"/>
-          <w:lang w:val="en-US"/>
-        </w:rPr>
-        <w:t>In the database the sales department wants to see and edit the following data:</w:t>
-      </w:r>
-    </w:p>
-    <w:p>
-      <w:pPr>
-        <w:pStyle w:val="Lijstalinea"/>
-        <w:numPr>
-          <w:ilvl w:val="0"/>
-          <w:numId w:val="3"/>
-        </w:numPr>
-        <w:rPr>
-          <w:sz w:val="24"/>
-          <w:szCs w:val="28"/>
-          <w:lang w:val="en-US"/>
-        </w:rPr>
-      </w:pPr>
-      <w:r>
-        <w:rPr>
-          <w:sz w:val="24"/>
-          <w:szCs w:val="28"/>
-          <w:lang w:val="en-US"/>
-        </w:rPr>
-        <w:t>Bank account number</w:t>
-      </w:r>
-    </w:p>
-    <w:p>
-      <w:pPr>
-        <w:pStyle w:val="Lijstalinea"/>
-        <w:numPr>
-          <w:ilvl w:val="0"/>
-          <w:numId w:val="3"/>
-        </w:numPr>
-        <w:rPr>
-          <w:sz w:val="24"/>
-          <w:szCs w:val="28"/>
-          <w:lang w:val="en-US"/>
-        </w:rPr>
-      </w:pPr>
-      <w:r>
-        <w:rPr>
-          <w:sz w:val="24"/>
-          <w:szCs w:val="28"/>
-          <w:lang w:val="en-US"/>
-        </w:rPr>
-        <w:t>Credit balance</w:t>
-      </w:r>
-    </w:p>
-    <w:p>
-      <w:pPr>
-        <w:pStyle w:val="Lijstalinea"/>
-        <w:numPr>
-          <w:ilvl w:val="0"/>
-          <w:numId w:val="3"/>
-        </w:numPr>
-        <w:rPr>
-          <w:sz w:val="24"/>
-          <w:szCs w:val="28"/>
-          <w:lang w:val="en-US"/>
-        </w:rPr>
-      </w:pPr>
-      <w:r>
-        <w:rPr>
-          <w:sz w:val="24"/>
-          <w:szCs w:val="28"/>
-          <w:lang w:val="en-US"/>
-        </w:rPr>
-        <w:t>Number of invoices</w:t>
-      </w:r>
-    </w:p>
-    <w:p>
-      <w:pPr>
-        <w:pStyle w:val="Lijstalinea"/>
-        <w:numPr>
-          <w:ilvl w:val="0"/>
-          <w:numId w:val="3"/>
-        </w:numPr>
-        <w:rPr>
-          <w:sz w:val="24"/>
-          <w:szCs w:val="28"/>
-          <w:lang w:val="en-US"/>
-        </w:rPr>
-      </w:pPr>
-      <w:r>
-        <w:rPr>
-          <w:sz w:val="24"/>
-          <w:szCs w:val="28"/>
-          <w:lang w:val="en-US"/>
-        </w:rPr>
-        <w:t>Gross revenue</w:t>
-      </w:r>
-    </w:p>
-    <w:p>
-      <w:pPr>
-        <w:pStyle w:val="Lijstalinea"/>
-        <w:numPr>
-          <w:ilvl w:val="0"/>
-          <w:numId w:val="3"/>
-        </w:numPr>
-        <w:rPr>
-          <w:sz w:val="24"/>
-          <w:szCs w:val="28"/>
-          <w:lang w:val="en-US"/>
-        </w:rPr>
-      </w:pPr>
-      <w:r>
-        <w:rPr>
-          <w:sz w:val="24"/>
-          <w:szCs w:val="28"/>
-          <w:lang w:val="en-US"/>
-        </w:rPr>
-        <w:t>Limit</w:t>
-      </w:r>
-    </w:p>
-    <w:p>
-      <w:pPr>
-        <w:pStyle w:val="Lijstalinea"/>
-        <w:numPr>
-          <w:ilvl w:val="0"/>
-          <w:numId w:val="3"/>
-        </w:numPr>
-        <w:rPr>
-          <w:sz w:val="24"/>
-          <w:szCs w:val="28"/>
-          <w:lang w:val="en-US"/>
-        </w:rPr>
-      </w:pPr>
-      <w:r>
-        <w:rPr>
-          <w:sz w:val="24"/>
-          <w:szCs w:val="28"/>
-          <w:lang w:val="en-US"/>
-        </w:rPr>
-        <w:t>Ledger account number</w:t>
-      </w:r>
-    </w:p>
-    <w:p>
-      <w:pPr>
-        <w:pStyle w:val="Lijstalinea"/>
-        <w:numPr>
-          <w:ilvl w:val="0"/>
-          <w:numId w:val="3"/>
-        </w:numPr>
-        <w:rPr>
-          <w:sz w:val="24"/>
-          <w:szCs w:val="28"/>
-          <w:lang w:val="en-US"/>
-        </w:rPr>
-      </w:pPr>
-      <w:r>
-        <w:rPr>
-          <w:sz w:val="24"/>
-          <w:szCs w:val="28"/>
-          <w:lang w:val="en-US"/>
-        </w:rPr>
-        <w:t>Tax code</w:t>
-      </w:r>
-    </w:p>
-    <w:p>
-      <w:pPr>
-        <w:pStyle w:val="Lijstalinea"/>
-        <w:rPr>
-          <w:sz w:val="24"/>
-          <w:szCs w:val="28"/>
-          <w:lang w:val="en-US"/>
-        </w:rPr>
-      </w:pPr>
-    </w:p>
-    <w:p>
-      <w:pPr>
-        <w:pStyle w:val="Lijstalinea"/>
-        <w:numPr>
-          <w:ilvl w:val="0"/>
-          <w:numId w:val="1"/>
-        </w:numPr>
-        <w:rPr>
-          <w:sz w:val="24"/>
-          <w:szCs w:val="28"/>
-          <w:lang w:val="en-US"/>
-        </w:rPr>
-      </w:pPr>
-      <w:r>
-        <w:rPr>
-          <w:sz w:val="24"/>
-          <w:szCs w:val="28"/>
-          <w:lang w:val="en-US"/>
-        </w:rPr>
-        <w:t>The chief executive said in the interview that he isn’t really going to use the application, but it will probably come in handy to give him access to all the data the other departments have access to.</w:t>
-      </w:r>
-    </w:p>
-    <w:p>
-      <w:pPr>
-        <w:pStyle w:val="Lijstalinea"/>
-        <w:rPr>
-          <w:sz w:val="24"/>
-          <w:szCs w:val="28"/>
-          <w:lang w:val="en-US"/>
-        </w:rPr>
-      </w:pPr>
-    </w:p>
-    <w:p>
-      <w:pPr>
-        <w:pStyle w:val="Lijstalinea"/>
-        <w:numPr>
-          <w:ilvl w:val="0"/>
-          <w:numId w:val="1"/>
-        </w:numPr>
-        <w:rPr>
-          <w:sz w:val="24"/>
-          <w:szCs w:val="28"/>
-          <w:lang w:val="en-US"/>
-        </w:rPr>
-      </w:pPr>
-      <w:r>
-        <w:rPr>
-          <w:sz w:val="24"/>
-          <w:szCs w:val="28"/>
-          <w:lang w:val="en-US"/>
-        </w:rPr>
-        <w:t>The finance department</w:t>
-      </w:r>
-      <w:r>
-        <w:rPr>
-          <w:sz w:val="24"/>
-          <w:szCs w:val="28"/>
-          <w:lang w:val="en-US"/>
-        </w:rPr>
-        <w:t xml:space="preserve"> has to be able to access all the bills and payments. </w:t>
-      </w:r>
-      <w:r>
-        <w:rPr>
-          <w:sz w:val="24"/>
-          <w:szCs w:val="28"/>
-          <w:lang w:val="en-US"/>
-        </w:rPr>
-        <w:t xml:space="preserve">They want to see if a customer is credit </w:t>
-      </w:r>
-      <w:proofErr w:type="spellStart"/>
-      <w:r>
-        <w:rPr>
-          <w:sz w:val="24"/>
-          <w:szCs w:val="28"/>
-          <w:lang w:val="en-US"/>
-        </w:rPr>
-        <w:t>worthty</w:t>
-      </w:r>
-      <w:proofErr w:type="spellEnd"/>
-      <w:r>
-        <w:rPr>
-          <w:sz w:val="24"/>
-          <w:szCs w:val="28"/>
-          <w:lang w:val="en-US"/>
-        </w:rPr>
-        <w:t>.</w:t>
-      </w:r>
     </w:p>
     <w:p>
       <w:pPr>
@@ -653,7 +598,6 @@
           <w:lang w:val="en-US"/>
         </w:rPr>
       </w:pPr>
-      <w:proofErr w:type="spellStart"/>
       <w:r>
         <w:rPr>
           <w:sz w:val="24"/>
@@ -662,7 +606,6 @@
         </w:rPr>
         <w:t>Zipcode</w:t>
       </w:r>
-      <w:proofErr w:type="spellEnd"/>
     </w:p>
     <w:p>
       <w:pPr>
@@ -844,6 +787,14 @@
         </w:rPr>
         <w:t xml:space="preserve"> wants to have access to the maintenance of the application, and wants to see the status it is in.</w:t>
       </w:r>
+      <w:r>
+        <w:rPr>
+          <w:sz w:val="24"/>
+          <w:szCs w:val="28"/>
+          <w:lang w:val="en-US"/>
+        </w:rPr>
+        <w:t xml:space="preserve"> The development department comes into play when the customer pays their invoices for the project, and is deactivated at the sales department. If that is the case development can start the project.</w:t>
+      </w:r>
     </w:p>
     <w:p>
       <w:pPr>
@@ -1291,25 +1242,7 @@
           <w:szCs w:val="28"/>
           <w:lang w:val="en-US"/>
         </w:rPr>
-        <w:t xml:space="preserve">The application’s layout needs to follow </w:t>
-      </w:r>
-      <w:proofErr w:type="spellStart"/>
-      <w:r>
-        <w:rPr>
-          <w:sz w:val="24"/>
-          <w:szCs w:val="28"/>
-          <w:lang w:val="en-US"/>
-        </w:rPr>
-        <w:t>Barroc</w:t>
-      </w:r>
-      <w:proofErr w:type="spellEnd"/>
-      <w:r>
-        <w:rPr>
-          <w:sz w:val="24"/>
-          <w:szCs w:val="28"/>
-          <w:lang w:val="en-US"/>
-        </w:rPr>
-        <w:t>-IT’s own style that is displayed on their website. The application itself can just have a simple compact layout, because it would probably be more clear to understand it like that.</w:t>
+        <w:t>The application’s layout needs to follow Barroc-IT’s own style that is displayed on their website. The application itself can just have a simple compact layout, because it would probably be more clear to understand it like that.</w:t>
       </w:r>
     </w:p>
     <w:p>
@@ -1405,8 +1338,36 @@
           <w:szCs w:val="28"/>
           <w:lang w:val="en-US"/>
         </w:rPr>
-        <w:t>Add a bill</w:t>
-      </w:r>
+        <w:t>The sales department needs to be able to add an invoice and</w:t>
+      </w:r>
+    </w:p>
+    <w:p>
+      <w:pPr>
+        <w:pStyle w:val="Lijstalinea"/>
+        <w:rPr>
+          <w:sz w:val="24"/>
+          <w:szCs w:val="28"/>
+          <w:lang w:val="en-US"/>
+        </w:rPr>
+      </w:pPr>
+      <w:r>
+        <w:rPr>
+          <w:sz w:val="24"/>
+          <w:szCs w:val="28"/>
+          <w:lang w:val="en-US"/>
+        </w:rPr>
+        <w:t>Select payed bills</w:t>
+      </w:r>
+    </w:p>
+    <w:p>
+      <w:pPr>
+        <w:pStyle w:val="Lijstalinea"/>
+        <w:rPr>
+          <w:sz w:val="24"/>
+          <w:szCs w:val="28"/>
+          <w:lang w:val="en-US"/>
+        </w:rPr>
+      </w:pPr>
     </w:p>
     <w:p>
       <w:pPr>
@@ -1427,8 +1388,26 @@
           <w:szCs w:val="28"/>
           <w:lang w:val="en-US"/>
         </w:rPr>
-        <w:t>Select payed bills</w:t>
-      </w:r>
+        <w:t>If a customer is not credit worthy or a project is done, the development and finance department need to be able to d</w:t>
+      </w:r>
+      <w:r>
+        <w:rPr>
+          <w:sz w:val="24"/>
+          <w:szCs w:val="28"/>
+          <w:lang w:val="en-US"/>
+        </w:rPr>
+        <w:t>eactivate customers(not deleting them)</w:t>
+      </w:r>
+    </w:p>
+    <w:p>
+      <w:pPr>
+        <w:pStyle w:val="Lijstalinea"/>
+        <w:rPr>
+          <w:sz w:val="24"/>
+          <w:szCs w:val="28"/>
+          <w:lang w:val="en-US"/>
+        </w:rPr>
+      </w:pPr>
     </w:p>
     <w:p>
       <w:pPr>
@@ -1449,7 +1428,8 @@
           <w:szCs w:val="28"/>
           <w:lang w:val="en-US"/>
         </w:rPr>
-        <w:t>Deactivate customers(not deleting them)</w:t>
+        <w:lastRenderedPageBreak/>
+        <w:t>The system needs to calculate if a customer is over their limit</w:t>
       </w:r>
     </w:p>
     <w:p>
@@ -1471,8 +1451,26 @@
           <w:szCs w:val="28"/>
           <w:lang w:val="en-US"/>
         </w:rPr>
-        <w:t>The system needs to calculate if a customer is over their limit</w:t>
-      </w:r>
+        <w:t>If the bill isn’t paid in time, the application needs to stop their current project</w:t>
+      </w:r>
+      <w:r>
+        <w:rPr>
+          <w:sz w:val="24"/>
+          <w:szCs w:val="28"/>
+          <w:lang w:val="en-US"/>
+        </w:rPr>
+        <w:t>. The project can be resumed if the bill is payed</w:t>
+      </w:r>
+    </w:p>
+    <w:p>
+      <w:pPr>
+        <w:pStyle w:val="Lijstalinea"/>
+        <w:rPr>
+          <w:sz w:val="24"/>
+          <w:szCs w:val="28"/>
+          <w:lang w:val="en-US"/>
+        </w:rPr>
+      </w:pPr>
     </w:p>
     <w:p>
       <w:pPr>
@@ -1493,51 +1491,6 @@
           <w:szCs w:val="28"/>
           <w:lang w:val="en-US"/>
         </w:rPr>
-        <w:t>If the bill isn’t paid in time, the application needs to stop their current project</w:t>
-      </w:r>
-    </w:p>
-    <w:p>
-      <w:pPr>
-        <w:pStyle w:val="Lijstalinea"/>
-        <w:numPr>
-          <w:ilvl w:val="0"/>
-          <w:numId w:val="1"/>
-        </w:numPr>
-        <w:rPr>
-          <w:sz w:val="24"/>
-          <w:szCs w:val="28"/>
-          <w:lang w:val="en-US"/>
-        </w:rPr>
-      </w:pPr>
-      <w:r>
-        <w:rPr>
-          <w:sz w:val="24"/>
-          <w:szCs w:val="28"/>
-          <w:lang w:val="en-US"/>
-        </w:rPr>
-        <w:t>It needs to display a message to contact sales when this happens</w:t>
-      </w:r>
-    </w:p>
-    <w:p>
-      <w:pPr>
-        <w:pStyle w:val="Lijstalinea"/>
-        <w:numPr>
-          <w:ilvl w:val="0"/>
-          <w:numId w:val="1"/>
-        </w:numPr>
-        <w:rPr>
-          <w:sz w:val="24"/>
-          <w:szCs w:val="28"/>
-          <w:lang w:val="en-US"/>
-        </w:rPr>
-      </w:pPr>
-      <w:r>
-        <w:rPr>
-          <w:sz w:val="24"/>
-          <w:szCs w:val="28"/>
-          <w:lang w:val="en-US"/>
-        </w:rPr>
-        <w:lastRenderedPageBreak/>
         <w:t>When the bill is paid, the customer gets deactivated at sales and activated at development.</w:t>
       </w:r>
     </w:p>
@@ -1824,7 +1777,7 @@
         <v:path o:extrusionok="f" gradientshapeok="t" o:connecttype="rect"/>
         <o:lock v:ext="edit" aspectratio="t"/>
       </v:shapetype>
-      <v:shape id="_x0000_i1042" type="#_x0000_t75" style="width:11.4pt;height:11.4pt" o:bullet="t">
+      <v:shape id="_x0000_i1027" type="#_x0000_t75" style="width:11.4pt;height:11.4pt" o:bullet="t">
         <v:imagedata r:id="rId1" o:title="mso9006"/>
       </v:shape>
     </w:pict>
@@ -3476,4 +3429,16 @@
     </a:ext>
   </a:extLst>
 </a:theme>
+</file>
+
+<file path=customXml/item1.xml><?xml version="1.0" encoding="utf-8"?>
+<b:Sources xmlns:b="http://schemas.openxmlformats.org/officeDocument/2006/bibliography" xmlns="http://schemas.openxmlformats.org/officeDocument/2006/bibliography" SelectedStyle="\APASixthEditionOfficeOnline.xsl" StyleName="APA" Version="6"/>
+</file>
+
+<file path=customXml/itemProps1.xml><?xml version="1.0" encoding="utf-8"?>
+<ds:datastoreItem xmlns:ds="http://schemas.openxmlformats.org/officeDocument/2006/customXml" ds:itemID="{54FCAF15-BFDB-4387-BC4A-7B1C1899B521}">
+  <ds:schemaRefs>
+    <ds:schemaRef ds:uri="http://schemas.openxmlformats.org/officeDocument/2006/bibliography"/>
+  </ds:schemaRefs>
+</ds:datastoreItem>
 </file>
</xml_diff>

<commit_message>
Leeuw op een andere plek gezet
Keanu let teveel op details :+1:
</commit_message>
<xml_diff>
--- a/Project documents/Hernieuwde opdracht.docx
+++ b/Project documents/Hernieuwde opdracht.docx
@@ -26,10 +26,10 @@
           <wp:anchor distT="0" distB="0" distL="114300" distR="114300" simplePos="0" relativeHeight="251659264" behindDoc="0" locked="0" layoutInCell="1" allowOverlap="1" wp14:anchorId="45E11761" wp14:editId="674ABCE0">
             <wp:simplePos x="0" y="0"/>
             <wp:positionH relativeFrom="page">
-              <wp:align>right</wp:align>
+              <wp:posOffset>6188710</wp:posOffset>
             </wp:positionH>
             <wp:positionV relativeFrom="paragraph">
-              <wp:posOffset>-899160</wp:posOffset>
+              <wp:posOffset>-548640</wp:posOffset>
             </wp:positionV>
             <wp:extent cx="861060" cy="861060"/>
             <wp:effectExtent l="0" t="0" r="0" b="0"/>
@@ -128,368 +128,368 @@
         </w:rPr>
         <w:t>tments isn’t working as efficient as it could be because of this system.</w:t>
       </w:r>
-    </w:p>
-    <w:p>
-      <w:pPr>
-        <w:rPr>
-          <w:sz w:val="24"/>
-          <w:szCs w:val="28"/>
-          <w:lang w:val="en-US"/>
-        </w:rPr>
-      </w:pPr>
-      <w:r>
-        <w:rPr>
-          <w:sz w:val="24"/>
-          <w:szCs w:val="28"/>
-          <w:lang w:val="en-US"/>
-        </w:rPr>
-        <w:t>Barroc-IT grew fast in a short amount of time and couldn’t really keep up with all the work they needed to do, that is why we were chosen to make this product.</w:t>
-      </w:r>
-    </w:p>
-    <w:p>
-      <w:pPr>
-        <w:rPr>
-          <w:sz w:val="24"/>
-          <w:szCs w:val="28"/>
-          <w:lang w:val="en-US"/>
-        </w:rPr>
-      </w:pPr>
-    </w:p>
-    <w:p>
-      <w:pPr>
-        <w:rPr>
-          <w:sz w:val="24"/>
-          <w:szCs w:val="28"/>
-          <w:lang w:val="en-US"/>
-        </w:rPr>
-      </w:pPr>
-      <w:r>
-        <w:rPr>
-          <w:sz w:val="24"/>
-          <w:szCs w:val="28"/>
-          <w:lang w:val="en-US"/>
-        </w:rPr>
-        <w:t>After the interviews, we agreed on a few requirements for the final product.</w:t>
-      </w:r>
-    </w:p>
-    <w:p>
-      <w:pPr>
-        <w:rPr>
-          <w:sz w:val="24"/>
-          <w:szCs w:val="28"/>
-          <w:lang w:val="en-US"/>
-        </w:rPr>
-      </w:pPr>
-      <w:r>
-        <w:rPr>
-          <w:sz w:val="24"/>
-          <w:szCs w:val="28"/>
-          <w:lang w:val="en-US"/>
-        </w:rPr>
-        <w:t>First of all: Who can do what in the application?</w:t>
-      </w:r>
-    </w:p>
-    <w:p>
-      <w:pPr>
-        <w:pStyle w:val="Lijstalinea"/>
-        <w:numPr>
-          <w:ilvl w:val="0"/>
-          <w:numId w:val="1"/>
-        </w:numPr>
-        <w:rPr>
-          <w:sz w:val="24"/>
-          <w:szCs w:val="28"/>
-          <w:lang w:val="en-US"/>
-        </w:rPr>
-      </w:pPr>
-      <w:r>
-        <w:rPr>
-          <w:sz w:val="24"/>
-          <w:szCs w:val="28"/>
-          <w:lang w:val="en-US"/>
-        </w:rPr>
-        <w:t>The sales department has to see if a customer is credit</w:t>
-      </w:r>
-      <w:r>
-        <w:rPr>
-          <w:sz w:val="24"/>
-          <w:szCs w:val="28"/>
-          <w:lang w:val="en-US"/>
-        </w:rPr>
-        <w:t xml:space="preserve"> </w:t>
-      </w:r>
-      <w:r>
-        <w:rPr>
-          <w:sz w:val="24"/>
-          <w:szCs w:val="28"/>
-          <w:lang w:val="en-US"/>
-        </w:rPr>
-        <w:t>worthy, and they want to see when a customer has a payment delay.</w:t>
-      </w:r>
-    </w:p>
-    <w:p>
-      <w:pPr>
-        <w:pStyle w:val="Lijstalinea"/>
-        <w:rPr>
-          <w:sz w:val="24"/>
-          <w:szCs w:val="28"/>
-          <w:lang w:val="en-US"/>
-        </w:rPr>
-      </w:pPr>
-    </w:p>
-    <w:p>
-      <w:pPr>
-        <w:pStyle w:val="Lijstalinea"/>
-        <w:rPr>
-          <w:sz w:val="24"/>
-          <w:szCs w:val="28"/>
-          <w:lang w:val="en-US"/>
-        </w:rPr>
-      </w:pPr>
-      <w:r>
-        <w:rPr>
-          <w:sz w:val="24"/>
-          <w:szCs w:val="28"/>
-          <w:lang w:val="en-US"/>
-        </w:rPr>
-        <w:t>In the database the sales department wants to see and edit the following data:</w:t>
-      </w:r>
-    </w:p>
-    <w:p>
-      <w:pPr>
-        <w:pStyle w:val="Lijstalinea"/>
-        <w:numPr>
-          <w:ilvl w:val="0"/>
-          <w:numId w:val="3"/>
-        </w:numPr>
-        <w:rPr>
-          <w:sz w:val="24"/>
-          <w:szCs w:val="28"/>
-          <w:lang w:val="en-US"/>
-        </w:rPr>
-      </w:pPr>
-      <w:r>
-        <w:rPr>
-          <w:sz w:val="24"/>
-          <w:szCs w:val="28"/>
-          <w:lang w:val="en-US"/>
-        </w:rPr>
-        <w:t>Bank account number</w:t>
-      </w:r>
-    </w:p>
-    <w:p>
-      <w:pPr>
-        <w:pStyle w:val="Lijstalinea"/>
-        <w:numPr>
-          <w:ilvl w:val="0"/>
-          <w:numId w:val="3"/>
-        </w:numPr>
-        <w:rPr>
-          <w:sz w:val="24"/>
-          <w:szCs w:val="28"/>
-          <w:lang w:val="en-US"/>
-        </w:rPr>
-      </w:pPr>
-      <w:r>
-        <w:rPr>
-          <w:sz w:val="24"/>
-          <w:szCs w:val="28"/>
-          <w:lang w:val="en-US"/>
-        </w:rPr>
-        <w:t>Credit balance</w:t>
-      </w:r>
-    </w:p>
-    <w:p>
-      <w:pPr>
-        <w:pStyle w:val="Lijstalinea"/>
-        <w:numPr>
-          <w:ilvl w:val="0"/>
-          <w:numId w:val="3"/>
-        </w:numPr>
-        <w:rPr>
-          <w:sz w:val="24"/>
-          <w:szCs w:val="28"/>
-          <w:lang w:val="en-US"/>
-        </w:rPr>
-      </w:pPr>
-      <w:r>
-        <w:rPr>
-          <w:sz w:val="24"/>
-          <w:szCs w:val="28"/>
-          <w:lang w:val="en-US"/>
-        </w:rPr>
-        <w:t>Number of invoices</w:t>
-      </w:r>
-    </w:p>
-    <w:p>
-      <w:pPr>
-        <w:pStyle w:val="Lijstalinea"/>
-        <w:numPr>
-          <w:ilvl w:val="0"/>
-          <w:numId w:val="3"/>
-        </w:numPr>
-        <w:rPr>
-          <w:sz w:val="24"/>
-          <w:szCs w:val="28"/>
-          <w:lang w:val="en-US"/>
-        </w:rPr>
-      </w:pPr>
-      <w:r>
-        <w:rPr>
-          <w:sz w:val="24"/>
-          <w:szCs w:val="28"/>
-          <w:lang w:val="en-US"/>
-        </w:rPr>
-        <w:t>Gross revenue</w:t>
-      </w:r>
-    </w:p>
-    <w:p>
-      <w:pPr>
-        <w:pStyle w:val="Lijstalinea"/>
-        <w:numPr>
-          <w:ilvl w:val="0"/>
-          <w:numId w:val="3"/>
-        </w:numPr>
-        <w:rPr>
-          <w:sz w:val="24"/>
-          <w:szCs w:val="28"/>
-          <w:lang w:val="en-US"/>
-        </w:rPr>
-      </w:pPr>
-      <w:r>
-        <w:rPr>
-          <w:sz w:val="24"/>
-          <w:szCs w:val="28"/>
-          <w:lang w:val="en-US"/>
-        </w:rPr>
-        <w:t>Limit</w:t>
-      </w:r>
-    </w:p>
-    <w:p>
-      <w:pPr>
-        <w:pStyle w:val="Lijstalinea"/>
-        <w:numPr>
-          <w:ilvl w:val="0"/>
-          <w:numId w:val="3"/>
-        </w:numPr>
-        <w:rPr>
-          <w:sz w:val="24"/>
-          <w:szCs w:val="28"/>
-          <w:lang w:val="en-US"/>
-        </w:rPr>
-      </w:pPr>
-      <w:r>
-        <w:rPr>
-          <w:sz w:val="24"/>
-          <w:szCs w:val="28"/>
-          <w:lang w:val="en-US"/>
-        </w:rPr>
-        <w:t>Ledger account number</w:t>
-      </w:r>
-    </w:p>
-    <w:p>
-      <w:pPr>
-        <w:pStyle w:val="Lijstalinea"/>
-        <w:numPr>
-          <w:ilvl w:val="0"/>
-          <w:numId w:val="3"/>
-        </w:numPr>
-        <w:rPr>
-          <w:sz w:val="24"/>
-          <w:szCs w:val="28"/>
-          <w:lang w:val="en-US"/>
-        </w:rPr>
-      </w:pPr>
-      <w:r>
-        <w:rPr>
-          <w:sz w:val="24"/>
-          <w:szCs w:val="28"/>
-          <w:lang w:val="en-US"/>
-        </w:rPr>
-        <w:t>Tax code</w:t>
-      </w:r>
-    </w:p>
-    <w:p>
-      <w:pPr>
-        <w:pStyle w:val="Lijstalinea"/>
-        <w:rPr>
-          <w:sz w:val="24"/>
-          <w:szCs w:val="28"/>
-          <w:lang w:val="en-US"/>
-        </w:rPr>
-      </w:pPr>
-    </w:p>
-    <w:p>
-      <w:pPr>
-        <w:pStyle w:val="Lijstalinea"/>
-        <w:numPr>
-          <w:ilvl w:val="0"/>
-          <w:numId w:val="1"/>
-        </w:numPr>
-        <w:rPr>
-          <w:sz w:val="24"/>
-          <w:szCs w:val="28"/>
-          <w:lang w:val="en-US"/>
-        </w:rPr>
-      </w:pPr>
-      <w:r>
-        <w:rPr>
-          <w:sz w:val="24"/>
-          <w:szCs w:val="28"/>
-          <w:lang w:val="en-US"/>
-        </w:rPr>
-        <w:t>The chief executive said in the interview that he isn’t really going to use the application, but it will probably come in handy to give him access to all the data the other departments have access to.</w:t>
-      </w:r>
-    </w:p>
-    <w:p>
-      <w:pPr>
-        <w:pStyle w:val="Lijstalinea"/>
-        <w:rPr>
-          <w:sz w:val="24"/>
-          <w:szCs w:val="28"/>
-          <w:lang w:val="en-US"/>
-        </w:rPr>
-      </w:pPr>
-    </w:p>
-    <w:p>
-      <w:pPr>
-        <w:pStyle w:val="Lijstalinea"/>
-        <w:numPr>
-          <w:ilvl w:val="0"/>
-          <w:numId w:val="1"/>
-        </w:numPr>
-        <w:rPr>
-          <w:sz w:val="24"/>
-          <w:szCs w:val="28"/>
-          <w:lang w:val="en-US"/>
-        </w:rPr>
-      </w:pPr>
-      <w:r>
-        <w:rPr>
-          <w:sz w:val="24"/>
-          <w:szCs w:val="28"/>
-          <w:lang w:val="en-US"/>
-        </w:rPr>
-        <w:t>The finance department</w:t>
-      </w:r>
-      <w:r>
-        <w:rPr>
-          <w:sz w:val="24"/>
-          <w:szCs w:val="28"/>
-          <w:lang w:val="en-US"/>
-        </w:rPr>
-        <w:t xml:space="preserve"> has to be able to access all the bills and payments. </w:t>
-      </w:r>
-      <w:r>
-        <w:rPr>
-          <w:sz w:val="24"/>
-          <w:szCs w:val="28"/>
-          <w:lang w:val="en-US"/>
-        </w:rPr>
-        <w:t>They want to see if a customer is credit worthty.</w:t>
-      </w:r>
       <w:bookmarkStart w:id="0" w:name="_GoBack"/>
       <w:bookmarkEnd w:id="0"/>
+    </w:p>
+    <w:p>
+      <w:pPr>
+        <w:rPr>
+          <w:sz w:val="24"/>
+          <w:szCs w:val="28"/>
+          <w:lang w:val="en-US"/>
+        </w:rPr>
+      </w:pPr>
+      <w:r>
+        <w:rPr>
+          <w:sz w:val="24"/>
+          <w:szCs w:val="28"/>
+          <w:lang w:val="en-US"/>
+        </w:rPr>
+        <w:t>Barroc-IT grew fast in a short amount of time and couldn’t really keep up with all the work they needed to do, that is why we were chosen to make this product.</w:t>
+      </w:r>
+    </w:p>
+    <w:p>
+      <w:pPr>
+        <w:rPr>
+          <w:sz w:val="24"/>
+          <w:szCs w:val="28"/>
+          <w:lang w:val="en-US"/>
+        </w:rPr>
+      </w:pPr>
+    </w:p>
+    <w:p>
+      <w:pPr>
+        <w:rPr>
+          <w:sz w:val="24"/>
+          <w:szCs w:val="28"/>
+          <w:lang w:val="en-US"/>
+        </w:rPr>
+      </w:pPr>
+      <w:r>
+        <w:rPr>
+          <w:sz w:val="24"/>
+          <w:szCs w:val="28"/>
+          <w:lang w:val="en-US"/>
+        </w:rPr>
+        <w:t>After the interviews, we agreed on a few requirements for the final product.</w:t>
+      </w:r>
+    </w:p>
+    <w:p>
+      <w:pPr>
+        <w:rPr>
+          <w:sz w:val="24"/>
+          <w:szCs w:val="28"/>
+          <w:lang w:val="en-US"/>
+        </w:rPr>
+      </w:pPr>
+      <w:r>
+        <w:rPr>
+          <w:sz w:val="24"/>
+          <w:szCs w:val="28"/>
+          <w:lang w:val="en-US"/>
+        </w:rPr>
+        <w:t>First of all: Who can do what in the application?</w:t>
+      </w:r>
+    </w:p>
+    <w:p>
+      <w:pPr>
+        <w:pStyle w:val="Lijstalinea"/>
+        <w:numPr>
+          <w:ilvl w:val="0"/>
+          <w:numId w:val="1"/>
+        </w:numPr>
+        <w:rPr>
+          <w:sz w:val="24"/>
+          <w:szCs w:val="28"/>
+          <w:lang w:val="en-US"/>
+        </w:rPr>
+      </w:pPr>
+      <w:r>
+        <w:rPr>
+          <w:sz w:val="24"/>
+          <w:szCs w:val="28"/>
+          <w:lang w:val="en-US"/>
+        </w:rPr>
+        <w:t>The sales department has to see if a customer is credit</w:t>
+      </w:r>
+      <w:r>
+        <w:rPr>
+          <w:sz w:val="24"/>
+          <w:szCs w:val="28"/>
+          <w:lang w:val="en-US"/>
+        </w:rPr>
+        <w:t xml:space="preserve"> </w:t>
+      </w:r>
+      <w:r>
+        <w:rPr>
+          <w:sz w:val="24"/>
+          <w:szCs w:val="28"/>
+          <w:lang w:val="en-US"/>
+        </w:rPr>
+        <w:t>worthy, and they want to see when a customer has a payment delay.</w:t>
+      </w:r>
+    </w:p>
+    <w:p>
+      <w:pPr>
+        <w:pStyle w:val="Lijstalinea"/>
+        <w:rPr>
+          <w:sz w:val="24"/>
+          <w:szCs w:val="28"/>
+          <w:lang w:val="en-US"/>
+        </w:rPr>
+      </w:pPr>
+    </w:p>
+    <w:p>
+      <w:pPr>
+        <w:pStyle w:val="Lijstalinea"/>
+        <w:rPr>
+          <w:sz w:val="24"/>
+          <w:szCs w:val="28"/>
+          <w:lang w:val="en-US"/>
+        </w:rPr>
+      </w:pPr>
+      <w:r>
+        <w:rPr>
+          <w:sz w:val="24"/>
+          <w:szCs w:val="28"/>
+          <w:lang w:val="en-US"/>
+        </w:rPr>
+        <w:t>In the database the sales department wants to see and edit the following data:</w:t>
+      </w:r>
+    </w:p>
+    <w:p>
+      <w:pPr>
+        <w:pStyle w:val="Lijstalinea"/>
+        <w:numPr>
+          <w:ilvl w:val="0"/>
+          <w:numId w:val="3"/>
+        </w:numPr>
+        <w:rPr>
+          <w:sz w:val="24"/>
+          <w:szCs w:val="28"/>
+          <w:lang w:val="en-US"/>
+        </w:rPr>
+      </w:pPr>
+      <w:r>
+        <w:rPr>
+          <w:sz w:val="24"/>
+          <w:szCs w:val="28"/>
+          <w:lang w:val="en-US"/>
+        </w:rPr>
+        <w:t>Bank account number</w:t>
+      </w:r>
+    </w:p>
+    <w:p>
+      <w:pPr>
+        <w:pStyle w:val="Lijstalinea"/>
+        <w:numPr>
+          <w:ilvl w:val="0"/>
+          <w:numId w:val="3"/>
+        </w:numPr>
+        <w:rPr>
+          <w:sz w:val="24"/>
+          <w:szCs w:val="28"/>
+          <w:lang w:val="en-US"/>
+        </w:rPr>
+      </w:pPr>
+      <w:r>
+        <w:rPr>
+          <w:sz w:val="24"/>
+          <w:szCs w:val="28"/>
+          <w:lang w:val="en-US"/>
+        </w:rPr>
+        <w:t>Credit balance</w:t>
+      </w:r>
+    </w:p>
+    <w:p>
+      <w:pPr>
+        <w:pStyle w:val="Lijstalinea"/>
+        <w:numPr>
+          <w:ilvl w:val="0"/>
+          <w:numId w:val="3"/>
+        </w:numPr>
+        <w:rPr>
+          <w:sz w:val="24"/>
+          <w:szCs w:val="28"/>
+          <w:lang w:val="en-US"/>
+        </w:rPr>
+      </w:pPr>
+      <w:r>
+        <w:rPr>
+          <w:sz w:val="24"/>
+          <w:szCs w:val="28"/>
+          <w:lang w:val="en-US"/>
+        </w:rPr>
+        <w:t>Number of invoices</w:t>
+      </w:r>
+    </w:p>
+    <w:p>
+      <w:pPr>
+        <w:pStyle w:val="Lijstalinea"/>
+        <w:numPr>
+          <w:ilvl w:val="0"/>
+          <w:numId w:val="3"/>
+        </w:numPr>
+        <w:rPr>
+          <w:sz w:val="24"/>
+          <w:szCs w:val="28"/>
+          <w:lang w:val="en-US"/>
+        </w:rPr>
+      </w:pPr>
+      <w:r>
+        <w:rPr>
+          <w:sz w:val="24"/>
+          <w:szCs w:val="28"/>
+          <w:lang w:val="en-US"/>
+        </w:rPr>
+        <w:t>Gross revenue</w:t>
+      </w:r>
+    </w:p>
+    <w:p>
+      <w:pPr>
+        <w:pStyle w:val="Lijstalinea"/>
+        <w:numPr>
+          <w:ilvl w:val="0"/>
+          <w:numId w:val="3"/>
+        </w:numPr>
+        <w:rPr>
+          <w:sz w:val="24"/>
+          <w:szCs w:val="28"/>
+          <w:lang w:val="en-US"/>
+        </w:rPr>
+      </w:pPr>
+      <w:r>
+        <w:rPr>
+          <w:sz w:val="24"/>
+          <w:szCs w:val="28"/>
+          <w:lang w:val="en-US"/>
+        </w:rPr>
+        <w:t>Limit</w:t>
+      </w:r>
+    </w:p>
+    <w:p>
+      <w:pPr>
+        <w:pStyle w:val="Lijstalinea"/>
+        <w:numPr>
+          <w:ilvl w:val="0"/>
+          <w:numId w:val="3"/>
+        </w:numPr>
+        <w:rPr>
+          <w:sz w:val="24"/>
+          <w:szCs w:val="28"/>
+          <w:lang w:val="en-US"/>
+        </w:rPr>
+      </w:pPr>
+      <w:r>
+        <w:rPr>
+          <w:sz w:val="24"/>
+          <w:szCs w:val="28"/>
+          <w:lang w:val="en-US"/>
+        </w:rPr>
+        <w:t>Ledger account number</w:t>
+      </w:r>
+    </w:p>
+    <w:p>
+      <w:pPr>
+        <w:pStyle w:val="Lijstalinea"/>
+        <w:numPr>
+          <w:ilvl w:val="0"/>
+          <w:numId w:val="3"/>
+        </w:numPr>
+        <w:rPr>
+          <w:sz w:val="24"/>
+          <w:szCs w:val="28"/>
+          <w:lang w:val="en-US"/>
+        </w:rPr>
+      </w:pPr>
+      <w:r>
+        <w:rPr>
+          <w:sz w:val="24"/>
+          <w:szCs w:val="28"/>
+          <w:lang w:val="en-US"/>
+        </w:rPr>
+        <w:t>Tax code</w:t>
+      </w:r>
+    </w:p>
+    <w:p>
+      <w:pPr>
+        <w:pStyle w:val="Lijstalinea"/>
+        <w:rPr>
+          <w:sz w:val="24"/>
+          <w:szCs w:val="28"/>
+          <w:lang w:val="en-US"/>
+        </w:rPr>
+      </w:pPr>
+    </w:p>
+    <w:p>
+      <w:pPr>
+        <w:pStyle w:val="Lijstalinea"/>
+        <w:numPr>
+          <w:ilvl w:val="0"/>
+          <w:numId w:val="1"/>
+        </w:numPr>
+        <w:rPr>
+          <w:sz w:val="24"/>
+          <w:szCs w:val="28"/>
+          <w:lang w:val="en-US"/>
+        </w:rPr>
+      </w:pPr>
+      <w:r>
+        <w:rPr>
+          <w:sz w:val="24"/>
+          <w:szCs w:val="28"/>
+          <w:lang w:val="en-US"/>
+        </w:rPr>
+        <w:t>The chief executive said in the interview that he isn’t really going to use the application, but it will probably come in handy to give him access to all the data the other departments have access to.</w:t>
+      </w:r>
+    </w:p>
+    <w:p>
+      <w:pPr>
+        <w:pStyle w:val="Lijstalinea"/>
+        <w:rPr>
+          <w:sz w:val="24"/>
+          <w:szCs w:val="28"/>
+          <w:lang w:val="en-US"/>
+        </w:rPr>
+      </w:pPr>
+    </w:p>
+    <w:p>
+      <w:pPr>
+        <w:pStyle w:val="Lijstalinea"/>
+        <w:numPr>
+          <w:ilvl w:val="0"/>
+          <w:numId w:val="1"/>
+        </w:numPr>
+        <w:rPr>
+          <w:sz w:val="24"/>
+          <w:szCs w:val="28"/>
+          <w:lang w:val="en-US"/>
+        </w:rPr>
+      </w:pPr>
+      <w:r>
+        <w:rPr>
+          <w:sz w:val="24"/>
+          <w:szCs w:val="28"/>
+          <w:lang w:val="en-US"/>
+        </w:rPr>
+        <w:t>The finance department</w:t>
+      </w:r>
+      <w:r>
+        <w:rPr>
+          <w:sz w:val="24"/>
+          <w:szCs w:val="28"/>
+          <w:lang w:val="en-US"/>
+        </w:rPr>
+        <w:t xml:space="preserve"> has to be able to access all the bills and payments. </w:t>
+      </w:r>
+      <w:r>
+        <w:rPr>
+          <w:sz w:val="24"/>
+          <w:szCs w:val="28"/>
+          <w:lang w:val="en-US"/>
+        </w:rPr>
+        <w:t>They want to see if a customer is credit worthty.</w:t>
+      </w:r>
     </w:p>
     <w:p>
       <w:pPr>
@@ -3436,7 +3436,7 @@
 </file>
 
 <file path=customXml/itemProps1.xml><?xml version="1.0" encoding="utf-8"?>
-<ds:datastoreItem xmlns:ds="http://schemas.openxmlformats.org/officeDocument/2006/customXml" ds:itemID="{54FCAF15-BFDB-4387-BC4A-7B1C1899B521}">
+<ds:datastoreItem xmlns:ds="http://schemas.openxmlformats.org/officeDocument/2006/customXml" ds:itemID="{69811C3F-EB2F-4D74-98DB-39828906D878}">
   <ds:schemaRefs>
     <ds:schemaRef ds:uri="http://schemas.openxmlformats.org/officeDocument/2006/bibliography"/>
   </ds:schemaRefs>

</xml_diff>